<commit_message>
Fix du bug empêchant la connexion en tant qu'admin
</commit_message>
<xml_diff>
--- a/Parcours End-To-End.docx
+++ b/Parcours End-To-End.docx
@@ -188,6 +188,7 @@
                 <w:szCs w:val="20"/>
               </w:rPr>
             </w:pPr>
+            <w:proofErr w:type="spellStart"/>
             <w:r>
               <w:rPr>
                 <w:rFonts w:ascii="Arial" w:eastAsia="Arial" w:hAnsi="Arial" w:cs="Arial"/>
@@ -198,6 +199,7 @@
               </w:rPr>
               <w:t>Given</w:t>
             </w:r>
+            <w:proofErr w:type="spellEnd"/>
           </w:p>
         </w:tc>
         <w:tc>
@@ -273,6 +275,7 @@
                 <w:szCs w:val="20"/>
               </w:rPr>
             </w:pPr>
+            <w:proofErr w:type="spellStart"/>
             <w:r>
               <w:rPr>
                 <w:rFonts w:ascii="Arial" w:eastAsia="Arial" w:hAnsi="Arial" w:cs="Arial"/>
@@ -283,6 +286,7 @@
               </w:rPr>
               <w:t>When</w:t>
             </w:r>
+            <w:proofErr w:type="spellEnd"/>
           </w:p>
         </w:tc>
         <w:tc>
@@ -336,7 +340,25 @@
                 <w:sz w:val="22"/>
                 <w:szCs w:val="22"/>
               </w:rPr>
-              <w:t xml:space="preserve"> le champ e-mail ou le champ password du login administrateur et je clique sur le bouton "Se connecter".</w:t>
+              <w:t xml:space="preserve"> le champ e-mail ou le champ </w:t>
+            </w:r>
+            <w:proofErr w:type="spellStart"/>
+            <w:r>
+              <w:rPr>
+                <w:rFonts w:ascii="Arial" w:eastAsia="Arial" w:hAnsi="Arial" w:cs="Arial"/>
+                <w:sz w:val="22"/>
+                <w:szCs w:val="22"/>
+              </w:rPr>
+              <w:t>password</w:t>
+            </w:r>
+            <w:proofErr w:type="spellEnd"/>
+            <w:r>
+              <w:rPr>
+                <w:rFonts w:ascii="Arial" w:eastAsia="Arial" w:hAnsi="Arial" w:cs="Arial"/>
+                <w:sz w:val="22"/>
+                <w:szCs w:val="22"/>
+              </w:rPr>
+              <w:t xml:space="preserve"> du login administrateur et je clique sur le bouton "Se connecter".</w:t>
             </w:r>
           </w:p>
         </w:tc>
@@ -374,6 +396,7 @@
                 <w:szCs w:val="20"/>
               </w:rPr>
             </w:pPr>
+            <w:proofErr w:type="spellStart"/>
             <w:r>
               <w:rPr>
                 <w:rFonts w:ascii="Arial" w:eastAsia="Arial" w:hAnsi="Arial" w:cs="Arial"/>
@@ -384,6 +407,7 @@
               </w:rPr>
               <w:t>Then</w:t>
             </w:r>
+            <w:proofErr w:type="spellEnd"/>
           </w:p>
         </w:tc>
         <w:tc>
@@ -603,6 +627,7 @@
                 <w:szCs w:val="20"/>
               </w:rPr>
             </w:pPr>
+            <w:proofErr w:type="spellStart"/>
             <w:r>
               <w:rPr>
                 <w:rFonts w:ascii="Arial" w:eastAsia="Arial" w:hAnsi="Arial" w:cs="Arial"/>
@@ -613,6 +638,7 @@
               </w:rPr>
               <w:t>Given</w:t>
             </w:r>
+            <w:proofErr w:type="spellEnd"/>
           </w:p>
         </w:tc>
         <w:tc>
@@ -650,135 +676,7 @@
                 <w:sz w:val="22"/>
                 <w:szCs w:val="22"/>
               </w:rPr>
-              <w:t xml:space="preserve">Je suis un </w:t>
-            </w:r>
-            <w:r>
-              <w:rPr>
-                <w:rFonts w:ascii="Arial" w:eastAsia="Arial" w:hAnsi="Arial" w:cs="Arial"/>
-                <w:sz w:val="22"/>
-                <w:szCs w:val="22"/>
-              </w:rPr>
-              <w:t xml:space="preserve">visiteur </w:t>
-            </w:r>
-            <w:r>
-              <w:rPr>
-                <w:rFonts w:ascii="Arial" w:eastAsia="Arial" w:hAnsi="Arial" w:cs="Arial"/>
-                <w:sz w:val="22"/>
-                <w:szCs w:val="22"/>
-              </w:rPr>
-              <w:t>(</w:t>
-            </w:r>
-            <w:r>
-              <w:rPr>
-                <w:rFonts w:ascii="Arial" w:eastAsia="Arial" w:hAnsi="Arial" w:cs="Arial"/>
-                <w:sz w:val="22"/>
-                <w:szCs w:val="22"/>
-              </w:rPr>
-              <w:t>n</w:t>
-            </w:r>
-            <w:r>
-              <w:rPr>
-                <w:rFonts w:ascii="Arial" w:eastAsia="Arial" w:hAnsi="Arial" w:cs="Arial"/>
-                <w:sz w:val="22"/>
-                <w:szCs w:val="22"/>
-              </w:rPr>
-              <w:t>o</w:t>
-            </w:r>
-            <w:r>
-              <w:rPr>
-                <w:rFonts w:ascii="Arial" w:eastAsia="Arial" w:hAnsi="Arial" w:cs="Arial"/>
-                <w:sz w:val="22"/>
-                <w:szCs w:val="22"/>
-              </w:rPr>
-              <w:t>n</w:t>
-            </w:r>
-            <w:r>
-              <w:rPr>
-                <w:rFonts w:ascii="Arial" w:eastAsia="Arial" w:hAnsi="Arial" w:cs="Arial"/>
-                <w:sz w:val="22"/>
-                <w:szCs w:val="22"/>
-              </w:rPr>
-              <w:t xml:space="preserve"> </w:t>
-            </w:r>
-            <w:r>
-              <w:rPr>
-                <w:rFonts w:ascii="Arial" w:eastAsia="Arial" w:hAnsi="Arial" w:cs="Arial"/>
-                <w:sz w:val="22"/>
-                <w:szCs w:val="22"/>
-              </w:rPr>
-              <w:t>c</w:t>
-            </w:r>
-            <w:r>
-              <w:rPr>
-                <w:rFonts w:ascii="Arial" w:eastAsia="Arial" w:hAnsi="Arial" w:cs="Arial"/>
-                <w:sz w:val="22"/>
-                <w:szCs w:val="22"/>
-              </w:rPr>
-              <w:t>o</w:t>
-            </w:r>
-            <w:r>
-              <w:rPr>
-                <w:rFonts w:ascii="Arial" w:eastAsia="Arial" w:hAnsi="Arial" w:cs="Arial"/>
-                <w:sz w:val="22"/>
-                <w:szCs w:val="22"/>
-              </w:rPr>
-              <w:t>n</w:t>
-            </w:r>
-            <w:r>
-              <w:rPr>
-                <w:rFonts w:ascii="Arial" w:eastAsia="Arial" w:hAnsi="Arial" w:cs="Arial"/>
-                <w:sz w:val="22"/>
-                <w:szCs w:val="22"/>
-              </w:rPr>
-              <w:t>n</w:t>
-            </w:r>
-            <w:r>
-              <w:rPr>
-                <w:rFonts w:ascii="Arial" w:eastAsia="Arial" w:hAnsi="Arial" w:cs="Arial"/>
-                <w:sz w:val="22"/>
-                <w:szCs w:val="22"/>
-              </w:rPr>
-              <w:t>e</w:t>
-            </w:r>
-            <w:r>
-              <w:rPr>
-                <w:rFonts w:ascii="Arial" w:eastAsia="Arial" w:hAnsi="Arial" w:cs="Arial"/>
-                <w:sz w:val="22"/>
-                <w:szCs w:val="22"/>
-              </w:rPr>
-              <w:t>c</w:t>
-            </w:r>
-            <w:r>
-              <w:rPr>
-                <w:rFonts w:ascii="Arial" w:eastAsia="Arial" w:hAnsi="Arial" w:cs="Arial"/>
-                <w:sz w:val="22"/>
-                <w:szCs w:val="22"/>
-              </w:rPr>
-              <w:t>t</w:t>
-            </w:r>
-            <w:r>
-              <w:rPr>
-                <w:rFonts w:ascii="Arial" w:eastAsia="Arial" w:hAnsi="Arial" w:cs="Arial"/>
-                <w:sz w:val="22"/>
-                <w:szCs w:val="22"/>
-              </w:rPr>
-              <w:t>é</w:t>
-            </w:r>
-            <w:r>
-              <w:rPr>
-                <w:rFonts w:ascii="Arial" w:eastAsia="Arial" w:hAnsi="Arial" w:cs="Arial"/>
-                <w:sz w:val="22"/>
-                <w:szCs w:val="22"/>
-              </w:rPr>
-              <w:t>)</w:t>
-            </w:r>
-            <w:r>
-              <w:rPr>
-                <w:rFonts w:ascii="Arial" w:eastAsia="Arial" w:hAnsi="Arial" w:cs="Arial"/>
-                <w:sz w:val="22"/>
-                <w:szCs w:val="22"/>
-              </w:rPr>
-              <w:t>.</w:t>
+              <w:t>Je suis un visiteur (non connecté).</w:t>
             </w:r>
           </w:p>
         </w:tc>
@@ -816,6 +714,7 @@
                 <w:szCs w:val="20"/>
               </w:rPr>
             </w:pPr>
+            <w:proofErr w:type="spellStart"/>
             <w:r>
               <w:rPr>
                 <w:rFonts w:ascii="Arial" w:eastAsia="Arial" w:hAnsi="Arial" w:cs="Arial"/>
@@ -826,6 +725,7 @@
               </w:rPr>
               <w:t>When</w:t>
             </w:r>
+            <w:proofErr w:type="spellEnd"/>
           </w:p>
         </w:tc>
         <w:tc>
@@ -901,6 +801,7 @@
                 <w:szCs w:val="20"/>
               </w:rPr>
             </w:pPr>
+            <w:proofErr w:type="spellStart"/>
             <w:r>
               <w:rPr>
                 <w:rFonts w:ascii="Arial" w:eastAsia="Arial" w:hAnsi="Arial" w:cs="Arial"/>
@@ -911,6 +812,7 @@
               </w:rPr>
               <w:t>Then</w:t>
             </w:r>
+            <w:proofErr w:type="spellEnd"/>
           </w:p>
         </w:tc>
         <w:tc>
@@ -1108,6 +1010,7 @@
                 <w:szCs w:val="20"/>
               </w:rPr>
             </w:pPr>
+            <w:proofErr w:type="spellStart"/>
             <w:r>
               <w:rPr>
                 <w:rFonts w:ascii="Arial" w:eastAsia="Arial" w:hAnsi="Arial" w:cs="Arial"/>
@@ -1118,6 +1021,7 @@
               </w:rPr>
               <w:t>Given</w:t>
             </w:r>
+            <w:proofErr w:type="spellEnd"/>
           </w:p>
         </w:tc>
         <w:tc>
@@ -1201,6 +1105,7 @@
                 <w:szCs w:val="20"/>
               </w:rPr>
             </w:pPr>
+            <w:proofErr w:type="spellStart"/>
             <w:r>
               <w:rPr>
                 <w:rFonts w:ascii="Arial" w:eastAsia="Arial" w:hAnsi="Arial" w:cs="Arial"/>
@@ -1211,6 +1116,7 @@
               </w:rPr>
               <w:t>When</w:t>
             </w:r>
+            <w:proofErr w:type="spellEnd"/>
           </w:p>
         </w:tc>
         <w:tc>
@@ -1256,8 +1162,18 @@
                 <w:sz w:val="22"/>
                 <w:szCs w:val="22"/>
               </w:rPr>
-              <w:t xml:space="preserve"> le token jwt de connexion</w:t>
-            </w:r>
+              <w:t xml:space="preserve"> le </w:t>
+            </w:r>
+            <w:proofErr w:type="spellStart"/>
+            <w:r>
+              <w:rPr>
+                <w:rFonts w:ascii="Arial" w:eastAsia="Arial" w:hAnsi="Arial" w:cs="Arial"/>
+                <w:sz w:val="22"/>
+                <w:szCs w:val="22"/>
+              </w:rPr>
+              <w:t>token</w:t>
+            </w:r>
+            <w:proofErr w:type="spellEnd"/>
             <w:r>
               <w:rPr>
                 <w:rFonts w:ascii="Arial" w:eastAsia="Arial" w:hAnsi="Arial" w:cs="Arial"/>
@@ -1266,6 +1182,32 @@
               </w:rPr>
               <w:t xml:space="preserve"> </w:t>
             </w:r>
+            <w:proofErr w:type="spellStart"/>
+            <w:r>
+              <w:rPr>
+                <w:rFonts w:ascii="Arial" w:eastAsia="Arial" w:hAnsi="Arial" w:cs="Arial"/>
+                <w:sz w:val="22"/>
+                <w:szCs w:val="22"/>
+              </w:rPr>
+              <w:t>jwt</w:t>
+            </w:r>
+            <w:proofErr w:type="spellEnd"/>
+            <w:r>
+              <w:rPr>
+                <w:rFonts w:ascii="Arial" w:eastAsia="Arial" w:hAnsi="Arial" w:cs="Arial"/>
+                <w:sz w:val="22"/>
+                <w:szCs w:val="22"/>
+              </w:rPr>
+              <w:t xml:space="preserve"> de connexion</w:t>
+            </w:r>
+            <w:r>
+              <w:rPr>
+                <w:rFonts w:ascii="Arial" w:eastAsia="Arial" w:hAnsi="Arial" w:cs="Arial"/>
+                <w:sz w:val="22"/>
+                <w:szCs w:val="22"/>
+              </w:rPr>
+              <w:t xml:space="preserve"> </w:t>
+            </w:r>
             <w:r>
               <w:rPr>
                 <w:rFonts w:ascii="Arial" w:eastAsia="Arial" w:hAnsi="Arial" w:cs="Arial"/>
@@ -1280,8 +1222,18 @@
                 <w:sz w:val="22"/>
                 <w:szCs w:val="22"/>
               </w:rPr>
-              <w:t>du localStorage</w:t>
-            </w:r>
+              <w:t xml:space="preserve">du </w:t>
+            </w:r>
+            <w:proofErr w:type="spellStart"/>
+            <w:r>
+              <w:rPr>
+                <w:rFonts w:ascii="Arial" w:eastAsia="Arial" w:hAnsi="Arial" w:cs="Arial"/>
+                <w:sz w:val="22"/>
+                <w:szCs w:val="22"/>
+              </w:rPr>
+              <w:t>localStorage</w:t>
+            </w:r>
+            <w:proofErr w:type="spellEnd"/>
           </w:p>
         </w:tc>
       </w:tr>
@@ -1318,6 +1270,7 @@
                 <w:szCs w:val="20"/>
               </w:rPr>
             </w:pPr>
+            <w:proofErr w:type="spellStart"/>
             <w:r>
               <w:rPr>
                 <w:rFonts w:ascii="Arial" w:eastAsia="Arial" w:hAnsi="Arial" w:cs="Arial"/>
@@ -1328,6 +1281,7 @@
               </w:rPr>
               <w:t>Then</w:t>
             </w:r>
+            <w:proofErr w:type="spellEnd"/>
           </w:p>
         </w:tc>
         <w:tc>
@@ -1567,6 +1521,7 @@
                 <w:szCs w:val="20"/>
               </w:rPr>
             </w:pPr>
+            <w:proofErr w:type="spellStart"/>
             <w:r>
               <w:rPr>
                 <w:rFonts w:ascii="Arial" w:eastAsia="Arial" w:hAnsi="Arial" w:cs="Arial"/>
@@ -1577,6 +1532,7 @@
               </w:rPr>
               <w:t>Given</w:t>
             </w:r>
+            <w:proofErr w:type="spellEnd"/>
           </w:p>
         </w:tc>
         <w:tc>
@@ -1652,6 +1608,7 @@
                 <w:szCs w:val="20"/>
               </w:rPr>
             </w:pPr>
+            <w:proofErr w:type="spellStart"/>
             <w:r>
               <w:rPr>
                 <w:rFonts w:ascii="Arial" w:eastAsia="Arial" w:hAnsi="Arial" w:cs="Arial"/>
@@ -1662,6 +1619,7 @@
               </w:rPr>
               <w:t>When</w:t>
             </w:r>
+            <w:proofErr w:type="spellEnd"/>
           </w:p>
         </w:tc>
         <w:tc>
@@ -1737,6 +1695,7 @@
                 <w:szCs w:val="20"/>
               </w:rPr>
             </w:pPr>
+            <w:proofErr w:type="spellStart"/>
             <w:r>
               <w:rPr>
                 <w:rFonts w:ascii="Arial" w:eastAsia="Arial" w:hAnsi="Arial" w:cs="Arial"/>
@@ -1747,6 +1706,7 @@
               </w:rPr>
               <w:t>Then</w:t>
             </w:r>
+            <w:proofErr w:type="spellEnd"/>
           </w:p>
         </w:tc>
         <w:tc>
@@ -1917,17 +1877,7 @@
                 <w:sz w:val="22"/>
                 <w:szCs w:val="22"/>
               </w:rPr>
-              <w:t xml:space="preserve">Scénario </w:t>
-            </w:r>
-            <w:r>
-              <w:rPr>
-                <w:rFonts w:ascii="Arial" w:eastAsia="Arial" w:hAnsi="Arial" w:cs="Arial"/>
-                <w:b/>
-                <w:color w:val="FFFFFF"/>
-                <w:sz w:val="22"/>
-                <w:szCs w:val="22"/>
-              </w:rPr>
-              <w:t>5</w:t>
+              <w:t>Scénario 5</w:t>
             </w:r>
           </w:p>
         </w:tc>
@@ -1965,6 +1915,7 @@
                 <w:szCs w:val="20"/>
               </w:rPr>
             </w:pPr>
+            <w:proofErr w:type="spellStart"/>
             <w:r>
               <w:rPr>
                 <w:rFonts w:ascii="Arial" w:eastAsia="Arial" w:hAnsi="Arial" w:cs="Arial"/>
@@ -1975,6 +1926,7 @@
               </w:rPr>
               <w:t>Given</w:t>
             </w:r>
+            <w:proofErr w:type="spellEnd"/>
           </w:p>
         </w:tc>
         <w:tc>
@@ -2050,6 +2002,7 @@
                 <w:szCs w:val="20"/>
               </w:rPr>
             </w:pPr>
+            <w:proofErr w:type="spellStart"/>
             <w:r>
               <w:rPr>
                 <w:rFonts w:ascii="Arial" w:eastAsia="Arial" w:hAnsi="Arial" w:cs="Arial"/>
@@ -2060,6 +2013,7 @@
               </w:rPr>
               <w:t>When</w:t>
             </w:r>
+            <w:proofErr w:type="spellEnd"/>
           </w:p>
         </w:tc>
         <w:tc>
@@ -2135,6 +2089,7 @@
                 <w:szCs w:val="20"/>
               </w:rPr>
             </w:pPr>
+            <w:proofErr w:type="spellStart"/>
             <w:r>
               <w:rPr>
                 <w:rFonts w:ascii="Arial" w:eastAsia="Arial" w:hAnsi="Arial" w:cs="Arial"/>
@@ -2145,6 +2100,7 @@
               </w:rPr>
               <w:t>Then</w:t>
             </w:r>
+            <w:proofErr w:type="spellEnd"/>
           </w:p>
         </w:tc>
         <w:tc>
@@ -2230,17 +2186,7 @@
                 <w:szCs w:val="22"/>
               </w:rPr>
               <w:lastRenderedPageBreak/>
-              <w:t xml:space="preserve">Scénario </w:t>
-            </w:r>
-            <w:r>
-              <w:rPr>
-                <w:rFonts w:ascii="Arial" w:eastAsia="Arial" w:hAnsi="Arial" w:cs="Arial"/>
-                <w:b/>
-                <w:color w:val="FFFFFF"/>
-                <w:sz w:val="22"/>
-                <w:szCs w:val="22"/>
-              </w:rPr>
-              <w:t>6</w:t>
+              <w:t>Scénario 6</w:t>
             </w:r>
           </w:p>
         </w:tc>
@@ -2278,6 +2224,7 @@
                 <w:szCs w:val="20"/>
               </w:rPr>
             </w:pPr>
+            <w:proofErr w:type="spellStart"/>
             <w:r>
               <w:rPr>
                 <w:rFonts w:ascii="Arial" w:eastAsia="Arial" w:hAnsi="Arial" w:cs="Arial"/>
@@ -2288,6 +2235,7 @@
               </w:rPr>
               <w:t>Given</w:t>
             </w:r>
+            <w:proofErr w:type="spellEnd"/>
           </w:p>
         </w:tc>
         <w:tc>
@@ -2363,6 +2311,7 @@
                 <w:szCs w:val="20"/>
               </w:rPr>
             </w:pPr>
+            <w:proofErr w:type="spellStart"/>
             <w:r>
               <w:rPr>
                 <w:rFonts w:ascii="Arial" w:eastAsia="Arial" w:hAnsi="Arial" w:cs="Arial"/>
@@ -2373,6 +2322,7 @@
               </w:rPr>
               <w:t>When</w:t>
             </w:r>
+            <w:proofErr w:type="spellEnd"/>
           </w:p>
         </w:tc>
         <w:tc>
@@ -2448,6 +2398,7 @@
                 <w:szCs w:val="20"/>
               </w:rPr>
             </w:pPr>
+            <w:proofErr w:type="spellStart"/>
             <w:r>
               <w:rPr>
                 <w:rFonts w:ascii="Arial" w:eastAsia="Arial" w:hAnsi="Arial" w:cs="Arial"/>
@@ -2458,6 +2409,7 @@
               </w:rPr>
               <w:t>Then</w:t>
             </w:r>
+            <w:proofErr w:type="spellEnd"/>
           </w:p>
         </w:tc>
         <w:tc>
@@ -2569,17 +2521,7 @@
                 <w:sz w:val="22"/>
                 <w:szCs w:val="22"/>
               </w:rPr>
-              <w:t xml:space="preserve">Scénario </w:t>
-            </w:r>
-            <w:r>
-              <w:rPr>
-                <w:rFonts w:ascii="Arial" w:eastAsia="Arial" w:hAnsi="Arial" w:cs="Arial"/>
-                <w:b/>
-                <w:color w:val="FFFFFF"/>
-                <w:sz w:val="22"/>
-                <w:szCs w:val="22"/>
-              </w:rPr>
-              <w:t>7</w:t>
+              <w:t>Scénario 7</w:t>
             </w:r>
           </w:p>
         </w:tc>
@@ -2617,6 +2559,7 @@
                 <w:szCs w:val="20"/>
               </w:rPr>
             </w:pPr>
+            <w:proofErr w:type="spellStart"/>
             <w:r>
               <w:rPr>
                 <w:rFonts w:ascii="Arial" w:eastAsia="Arial" w:hAnsi="Arial" w:cs="Arial"/>
@@ -2627,6 +2570,7 @@
               </w:rPr>
               <w:t>Given</w:t>
             </w:r>
+            <w:proofErr w:type="spellEnd"/>
           </w:p>
         </w:tc>
         <w:tc>
@@ -2664,8 +2608,18 @@
                 <w:sz w:val="20"/>
                 <w:szCs w:val="20"/>
               </w:rPr>
-              <w:t>Je ne suis pas conecté</w:t>
-            </w:r>
+              <w:t xml:space="preserve">Je ne suis pas </w:t>
+            </w:r>
+            <w:proofErr w:type="spellStart"/>
+            <w:r>
+              <w:rPr>
+                <w:rFonts w:ascii="Arial" w:eastAsia="Arial" w:hAnsi="Arial" w:cs="Arial"/>
+                <w:sz w:val="20"/>
+                <w:szCs w:val="20"/>
+              </w:rPr>
+              <w:t>conecté</w:t>
+            </w:r>
+            <w:proofErr w:type="spellEnd"/>
           </w:p>
         </w:tc>
       </w:tr>
@@ -2702,6 +2656,7 @@
                 <w:szCs w:val="20"/>
               </w:rPr>
             </w:pPr>
+            <w:proofErr w:type="spellStart"/>
             <w:r>
               <w:rPr>
                 <w:rFonts w:ascii="Arial" w:eastAsia="Arial" w:hAnsi="Arial" w:cs="Arial"/>
@@ -2712,6 +2667,7 @@
               </w:rPr>
               <w:t>When</w:t>
             </w:r>
+            <w:proofErr w:type="spellEnd"/>
           </w:p>
         </w:tc>
         <w:tc>
@@ -2787,6 +2743,7 @@
                 <w:szCs w:val="20"/>
               </w:rPr>
             </w:pPr>
+            <w:proofErr w:type="spellStart"/>
             <w:r>
               <w:rPr>
                 <w:rFonts w:ascii="Arial" w:eastAsia="Arial" w:hAnsi="Arial" w:cs="Arial"/>
@@ -2797,6 +2754,7 @@
               </w:rPr>
               <w:t>Then</w:t>
             </w:r>
+            <w:proofErr w:type="spellEnd"/>
           </w:p>
         </w:tc>
         <w:tc>
@@ -2908,17 +2866,7 @@
                 <w:sz w:val="22"/>
                 <w:szCs w:val="22"/>
               </w:rPr>
-              <w:t xml:space="preserve">Scénario </w:t>
-            </w:r>
-            <w:r>
-              <w:rPr>
-                <w:rFonts w:ascii="Arial" w:eastAsia="Arial" w:hAnsi="Arial" w:cs="Arial"/>
-                <w:b/>
-                <w:color w:val="FFFFFF"/>
-                <w:sz w:val="22"/>
-                <w:szCs w:val="22"/>
-              </w:rPr>
-              <w:t>8</w:t>
+              <w:t>Scénario 8</w:t>
             </w:r>
           </w:p>
         </w:tc>
@@ -2956,6 +2904,7 @@
                 <w:szCs w:val="20"/>
               </w:rPr>
             </w:pPr>
+            <w:proofErr w:type="spellStart"/>
             <w:r>
               <w:rPr>
                 <w:rFonts w:ascii="Arial" w:eastAsia="Arial" w:hAnsi="Arial" w:cs="Arial"/>
@@ -2966,6 +2915,7 @@
               </w:rPr>
               <w:t>Given</w:t>
             </w:r>
+            <w:proofErr w:type="spellEnd"/>
           </w:p>
         </w:tc>
         <w:tc>
@@ -3041,6 +2991,7 @@
                 <w:szCs w:val="20"/>
               </w:rPr>
             </w:pPr>
+            <w:proofErr w:type="spellStart"/>
             <w:r>
               <w:rPr>
                 <w:rFonts w:ascii="Arial" w:eastAsia="Arial" w:hAnsi="Arial" w:cs="Arial"/>
@@ -3051,6 +3002,7 @@
               </w:rPr>
               <w:t>When</w:t>
             </w:r>
+            <w:proofErr w:type="spellEnd"/>
           </w:p>
         </w:tc>
         <w:tc>
@@ -3142,6 +3094,7 @@
                 <w:szCs w:val="20"/>
               </w:rPr>
             </w:pPr>
+            <w:proofErr w:type="spellStart"/>
             <w:r>
               <w:rPr>
                 <w:rFonts w:ascii="Arial" w:eastAsia="Arial" w:hAnsi="Arial" w:cs="Arial"/>
@@ -3152,6 +3105,7 @@
               </w:rPr>
               <w:t>Then</w:t>
             </w:r>
+            <w:proofErr w:type="spellEnd"/>
           </w:p>
         </w:tc>
         <w:tc>
@@ -3263,17 +3217,7 @@
                 <w:sz w:val="22"/>
                 <w:szCs w:val="22"/>
               </w:rPr>
-              <w:t xml:space="preserve">Scénario </w:t>
-            </w:r>
-            <w:r>
-              <w:rPr>
-                <w:rFonts w:ascii="Arial" w:eastAsia="Arial" w:hAnsi="Arial" w:cs="Arial"/>
-                <w:b/>
-                <w:color w:val="FFFFFF"/>
-                <w:sz w:val="22"/>
-                <w:szCs w:val="22"/>
-              </w:rPr>
-              <w:t>9</w:t>
+              <w:t>Scénario 9</w:t>
             </w:r>
           </w:p>
         </w:tc>
@@ -3311,6 +3255,7 @@
                 <w:szCs w:val="20"/>
               </w:rPr>
             </w:pPr>
+            <w:proofErr w:type="spellStart"/>
             <w:r>
               <w:rPr>
                 <w:rFonts w:ascii="Arial" w:eastAsia="Arial" w:hAnsi="Arial" w:cs="Arial"/>
@@ -3321,6 +3266,7 @@
               </w:rPr>
               <w:t>Given</w:t>
             </w:r>
+            <w:proofErr w:type="spellEnd"/>
           </w:p>
         </w:tc>
         <w:tc>
@@ -3352,6 +3298,14 @@
                 <w:szCs w:val="20"/>
               </w:rPr>
             </w:pPr>
+            <w:r>
+              <w:rPr>
+                <w:rFonts w:ascii="Arial" w:eastAsia="Arial" w:hAnsi="Arial" w:cs="Arial"/>
+                <w:sz w:val="20"/>
+                <w:szCs w:val="20"/>
+              </w:rPr>
+              <w:t>Je suis connecté en tant qu’administrateur</w:t>
+            </w:r>
           </w:p>
         </w:tc>
       </w:tr>
@@ -3388,6 +3342,7 @@
                 <w:szCs w:val="20"/>
               </w:rPr>
             </w:pPr>
+            <w:proofErr w:type="spellStart"/>
             <w:r>
               <w:rPr>
                 <w:rFonts w:ascii="Arial" w:eastAsia="Arial" w:hAnsi="Arial" w:cs="Arial"/>
@@ -3398,6 +3353,7 @@
               </w:rPr>
               <w:t>When</w:t>
             </w:r>
+            <w:proofErr w:type="spellEnd"/>
           </w:p>
         </w:tc>
         <w:tc>
@@ -3429,6 +3385,32 @@
                 <w:szCs w:val="20"/>
               </w:rPr>
             </w:pPr>
+            <w:r>
+              <w:rPr>
+                <w:rFonts w:ascii="Arial" w:eastAsia="Arial" w:hAnsi="Arial" w:cs="Arial"/>
+                <w:sz w:val="20"/>
+                <w:szCs w:val="20"/>
+              </w:rPr>
+              <w:t xml:space="preserve">J’accède à mon </w:t>
+            </w:r>
+            <w:proofErr w:type="spellStart"/>
+            <w:r>
+              <w:rPr>
+                <w:rFonts w:ascii="Arial" w:eastAsia="Arial" w:hAnsi="Arial" w:cs="Arial"/>
+                <w:sz w:val="20"/>
+                <w:szCs w:val="20"/>
+              </w:rPr>
+              <w:t>dashboard</w:t>
+            </w:r>
+            <w:proofErr w:type="spellEnd"/>
+            <w:r>
+              <w:rPr>
+                <w:rFonts w:ascii="Arial" w:eastAsia="Arial" w:hAnsi="Arial" w:cs="Arial"/>
+                <w:sz w:val="20"/>
+                <w:szCs w:val="20"/>
+              </w:rPr>
+              <w:t xml:space="preserve"> et à la liste des notes de frais</w:t>
+            </w:r>
           </w:p>
         </w:tc>
       </w:tr>
@@ -3465,6 +3447,7 @@
                 <w:szCs w:val="20"/>
               </w:rPr>
             </w:pPr>
+            <w:proofErr w:type="spellStart"/>
             <w:r>
               <w:rPr>
                 <w:rFonts w:ascii="Arial" w:eastAsia="Arial" w:hAnsi="Arial" w:cs="Arial"/>
@@ -3475,6 +3458,7 @@
               </w:rPr>
               <w:t>Then</w:t>
             </w:r>
+            <w:proofErr w:type="spellEnd"/>
           </w:p>
         </w:tc>
         <w:tc>
@@ -3504,6 +3488,22 @@
                 <w:rFonts w:eastAsia="Arial"/>
               </w:rPr>
             </w:pPr>
+            <w:r>
+              <w:rPr>
+                <w:rFonts w:ascii="Arial" w:eastAsia="Arial" w:hAnsi="Arial" w:cs="Arial"/>
+                <w:sz w:val="20"/>
+                <w:szCs w:val="20"/>
+              </w:rPr>
+              <w:t>J</w:t>
+            </w:r>
+            <w:r>
+              <w:rPr>
+                <w:rFonts w:ascii="Arial" w:eastAsia="Arial" w:hAnsi="Arial" w:cs="Arial"/>
+                <w:sz w:val="20"/>
+                <w:szCs w:val="20"/>
+              </w:rPr>
+              <w:t>e peux valider ou refuser les factures ayant le statut « en attente »</w:t>
+            </w:r>
           </w:p>
         </w:tc>
       </w:tr>
@@ -3578,17 +3578,7 @@
                 <w:sz w:val="22"/>
                 <w:szCs w:val="22"/>
               </w:rPr>
-              <w:t xml:space="preserve">Scénario </w:t>
-            </w:r>
-            <w:r>
-              <w:rPr>
-                <w:rFonts w:ascii="Arial" w:eastAsia="Arial" w:hAnsi="Arial" w:cs="Arial"/>
-                <w:b/>
-                <w:color w:val="FFFFFF"/>
-                <w:sz w:val="22"/>
-                <w:szCs w:val="22"/>
-              </w:rPr>
-              <w:t>10</w:t>
+              <w:t>Scénario 10</w:t>
             </w:r>
           </w:p>
         </w:tc>
@@ -3626,6 +3616,7 @@
                 <w:szCs w:val="20"/>
               </w:rPr>
             </w:pPr>
+            <w:proofErr w:type="spellStart"/>
             <w:r>
               <w:rPr>
                 <w:rFonts w:ascii="Arial" w:eastAsia="Arial" w:hAnsi="Arial" w:cs="Arial"/>
@@ -3636,6 +3627,7 @@
               </w:rPr>
               <w:t>Given</w:t>
             </w:r>
+            <w:proofErr w:type="spellEnd"/>
           </w:p>
         </w:tc>
         <w:tc>
@@ -3667,6 +3659,14 @@
                 <w:szCs w:val="20"/>
               </w:rPr>
             </w:pPr>
+            <w:r>
+              <w:rPr>
+                <w:rFonts w:ascii="Arial" w:eastAsia="Arial" w:hAnsi="Arial" w:cs="Arial"/>
+                <w:sz w:val="20"/>
+                <w:szCs w:val="20"/>
+              </w:rPr>
+              <w:t>Je suis connecté en tant qu’administrateur</w:t>
+            </w:r>
           </w:p>
         </w:tc>
       </w:tr>
@@ -3703,6 +3703,7 @@
                 <w:szCs w:val="20"/>
               </w:rPr>
             </w:pPr>
+            <w:proofErr w:type="spellStart"/>
             <w:r>
               <w:rPr>
                 <w:rFonts w:ascii="Arial" w:eastAsia="Arial" w:hAnsi="Arial" w:cs="Arial"/>
@@ -3713,6 +3714,7 @@
               </w:rPr>
               <w:t>When</w:t>
             </w:r>
+            <w:proofErr w:type="spellEnd"/>
           </w:p>
         </w:tc>
         <w:tc>
@@ -3744,6 +3746,32 @@
                 <w:szCs w:val="20"/>
               </w:rPr>
             </w:pPr>
+            <w:r>
+              <w:rPr>
+                <w:rFonts w:ascii="Arial" w:eastAsia="Arial" w:hAnsi="Arial" w:cs="Arial"/>
+                <w:sz w:val="20"/>
+                <w:szCs w:val="20"/>
+              </w:rPr>
+              <w:t xml:space="preserve">J’accède à mon </w:t>
+            </w:r>
+            <w:proofErr w:type="spellStart"/>
+            <w:r>
+              <w:rPr>
+                <w:rFonts w:ascii="Arial" w:eastAsia="Arial" w:hAnsi="Arial" w:cs="Arial"/>
+                <w:sz w:val="20"/>
+                <w:szCs w:val="20"/>
+              </w:rPr>
+              <w:t>dashboard</w:t>
+            </w:r>
+            <w:proofErr w:type="spellEnd"/>
+            <w:r>
+              <w:rPr>
+                <w:rFonts w:ascii="Arial" w:eastAsia="Arial" w:hAnsi="Arial" w:cs="Arial"/>
+                <w:sz w:val="20"/>
+                <w:szCs w:val="20"/>
+              </w:rPr>
+              <w:t xml:space="preserve"> et à la liste des notes de frais</w:t>
+            </w:r>
           </w:p>
         </w:tc>
       </w:tr>
@@ -3780,6 +3808,7 @@
                 <w:szCs w:val="20"/>
               </w:rPr>
             </w:pPr>
+            <w:proofErr w:type="spellStart"/>
             <w:r>
               <w:rPr>
                 <w:rFonts w:ascii="Arial" w:eastAsia="Arial" w:hAnsi="Arial" w:cs="Arial"/>
@@ -3790,6 +3819,7 @@
               </w:rPr>
               <w:t>Then</w:t>
             </w:r>
+            <w:proofErr w:type="spellEnd"/>
           </w:p>
         </w:tc>
         <w:tc>
@@ -3819,6 +3849,377 @@
                 <w:rFonts w:eastAsia="Arial"/>
               </w:rPr>
             </w:pPr>
+            <w:r>
+              <w:rPr>
+                <w:rFonts w:ascii="Arial" w:eastAsia="Arial" w:hAnsi="Arial" w:cs="Arial"/>
+                <w:sz w:val="20"/>
+                <w:szCs w:val="20"/>
+              </w:rPr>
+              <w:t>Je n’ai pas la possibilité de gérer les factures.</w:t>
+            </w:r>
+          </w:p>
+        </w:tc>
+      </w:tr>
+    </w:tbl>
+    <w:p>
+      <w:pPr>
+        <w:ind w:firstLine="0"/>
+        <w:rPr>
+          <w:rFonts w:ascii="Arial" w:eastAsia="Arial" w:hAnsi="Arial" w:cs="Arial"/>
+          <w:sz w:val="22"/>
+          <w:szCs w:val="22"/>
+        </w:rPr>
+      </w:pPr>
+    </w:p>
+    <w:tbl>
+      <w:tblPr>
+        <w:tblW w:w="9025" w:type="dxa"/>
+        <w:tblBorders>
+          <w:top w:val="nil"/>
+          <w:left w:val="nil"/>
+          <w:bottom w:val="nil"/>
+          <w:right w:val="nil"/>
+          <w:insideH w:val="nil"/>
+          <w:insideV w:val="nil"/>
+        </w:tblBorders>
+        <w:tblLayout w:type="fixed"/>
+        <w:tblLook w:val="0600" w:firstRow="0" w:lastRow="0" w:firstColumn="0" w:lastColumn="0" w:noHBand="1" w:noVBand="1"/>
+      </w:tblPr>
+      <w:tblGrid>
+        <w:gridCol w:w="1367"/>
+        <w:gridCol w:w="7658"/>
+      </w:tblGrid>
+      <w:tr>
+        <w:trPr>
+          <w:trHeight w:val="315"/>
+        </w:trPr>
+        <w:tc>
+          <w:tcPr>
+            <w:tcW w:w="9025" w:type="dxa"/>
+            <w:gridSpan w:val="2"/>
+            <w:tcBorders>
+              <w:top w:val="single" w:sz="6" w:space="0" w:color="FFFFFF"/>
+              <w:left w:val="single" w:sz="6" w:space="0" w:color="FFFFFF"/>
+              <w:bottom w:val="single" w:sz="6" w:space="0" w:color="FFFFFF"/>
+              <w:right w:val="single" w:sz="6" w:space="0" w:color="FFFFFF"/>
+            </w:tcBorders>
+            <w:shd w:val="clear" w:color="auto" w:fill="1155CC"/>
+            <w:tcMar>
+              <w:top w:w="40" w:type="dxa"/>
+              <w:left w:w="40" w:type="dxa"/>
+              <w:bottom w:w="40" w:type="dxa"/>
+              <w:right w:w="40" w:type="dxa"/>
+            </w:tcMar>
+            <w:vAlign w:val="center"/>
+          </w:tcPr>
+          <w:p>
+            <w:pPr>
+              <w:widowControl w:val="0"/>
+              <w:ind w:firstLine="0"/>
+              <w:jc w:val="center"/>
+              <w:rPr>
+                <w:rFonts w:ascii="Arial" w:eastAsia="Arial" w:hAnsi="Arial" w:cs="Arial"/>
+                <w:sz w:val="20"/>
+                <w:szCs w:val="20"/>
+              </w:rPr>
+            </w:pPr>
+            <w:r>
+              <w:rPr>
+                <w:rFonts w:ascii="Arial" w:eastAsia="Arial" w:hAnsi="Arial" w:cs="Arial"/>
+                <w:b/>
+                <w:color w:val="FFFFFF"/>
+                <w:sz w:val="22"/>
+                <w:szCs w:val="22"/>
+              </w:rPr>
+              <w:t>Scénario 1</w:t>
+            </w:r>
+            <w:r>
+              <w:rPr>
+                <w:rFonts w:ascii="Arial" w:eastAsia="Arial" w:hAnsi="Arial" w:cs="Arial"/>
+                <w:b/>
+                <w:color w:val="FFFFFF"/>
+                <w:sz w:val="22"/>
+                <w:szCs w:val="22"/>
+              </w:rPr>
+              <w:t>1</w:t>
+            </w:r>
+          </w:p>
+        </w:tc>
+      </w:tr>
+      <w:tr>
+        <w:trPr>
+          <w:trHeight w:val="315"/>
+        </w:trPr>
+        <w:tc>
+          <w:tcPr>
+            <w:tcW w:w="1367" w:type="dxa"/>
+            <w:tcBorders>
+              <w:top w:val="single" w:sz="6" w:space="0" w:color="FFFFFF"/>
+              <w:left w:val="single" w:sz="6" w:space="0" w:color="FFFFFF"/>
+              <w:bottom w:val="single" w:sz="6" w:space="0" w:color="FFFFFF"/>
+              <w:right w:val="single" w:sz="6" w:space="0" w:color="FFFFFF"/>
+            </w:tcBorders>
+            <w:shd w:val="clear" w:color="auto" w:fill="1155CC"/>
+            <w:tcMar>
+              <w:top w:w="40" w:type="dxa"/>
+              <w:left w:w="40" w:type="dxa"/>
+              <w:bottom w:w="40" w:type="dxa"/>
+              <w:right w:w="40" w:type="dxa"/>
+            </w:tcMar>
+            <w:vAlign w:val="center"/>
+          </w:tcPr>
+          <w:p>
+            <w:pPr>
+              <w:widowControl w:val="0"/>
+              <w:ind w:firstLine="0"/>
+              <w:jc w:val="center"/>
+              <w:rPr>
+                <w:rFonts w:ascii="Arial" w:eastAsia="Arial" w:hAnsi="Arial" w:cs="Arial"/>
+                <w:sz w:val="20"/>
+                <w:szCs w:val="20"/>
+              </w:rPr>
+            </w:pPr>
+            <w:proofErr w:type="spellStart"/>
+            <w:r>
+              <w:rPr>
+                <w:rFonts w:ascii="Arial" w:eastAsia="Arial" w:hAnsi="Arial" w:cs="Arial"/>
+                <w:b/>
+                <w:color w:val="FFFFFF"/>
+                <w:sz w:val="22"/>
+                <w:szCs w:val="22"/>
+              </w:rPr>
+              <w:t>Given</w:t>
+            </w:r>
+            <w:proofErr w:type="spellEnd"/>
+          </w:p>
+        </w:tc>
+        <w:tc>
+          <w:tcPr>
+            <w:tcW w:w="7658" w:type="dxa"/>
+            <w:tcBorders>
+              <w:top w:val="single" w:sz="6" w:space="0" w:color="FFFFFF"/>
+              <w:left w:val="single" w:sz="6" w:space="0" w:color="FFFFFF"/>
+              <w:bottom w:val="single" w:sz="6" w:space="0" w:color="1155CC"/>
+              <w:right w:val="single" w:sz="6" w:space="0" w:color="FFFFFF"/>
+            </w:tcBorders>
+            <w:shd w:val="clear" w:color="auto" w:fill="auto"/>
+            <w:tcMar>
+              <w:top w:w="40" w:type="dxa"/>
+              <w:left w:w="40" w:type="dxa"/>
+              <w:bottom w:w="40" w:type="dxa"/>
+              <w:right w:w="40" w:type="dxa"/>
+            </w:tcMar>
+            <w:vAlign w:val="center"/>
+          </w:tcPr>
+          <w:p>
+            <w:pPr>
+              <w:widowControl w:val="0"/>
+              <w:ind w:firstLine="0"/>
+              <w:jc w:val="left"/>
+              <w:rPr>
+                <w:rFonts w:ascii="Arial" w:eastAsia="Arial" w:hAnsi="Arial" w:cs="Arial"/>
+                <w:sz w:val="20"/>
+                <w:szCs w:val="20"/>
+              </w:rPr>
+            </w:pPr>
+            <w:r>
+              <w:rPr>
+                <w:rFonts w:ascii="Arial" w:eastAsia="Arial" w:hAnsi="Arial" w:cs="Arial"/>
+                <w:sz w:val="20"/>
+                <w:szCs w:val="20"/>
+              </w:rPr>
+              <w:t>Je suis connecté en tant qu’administrateur</w:t>
+            </w:r>
+          </w:p>
+        </w:tc>
+      </w:tr>
+      <w:tr>
+        <w:trPr>
+          <w:trHeight w:val="315"/>
+        </w:trPr>
+        <w:tc>
+          <w:tcPr>
+            <w:tcW w:w="1367" w:type="dxa"/>
+            <w:tcBorders>
+              <w:top w:val="single" w:sz="6" w:space="0" w:color="FFFFFF"/>
+              <w:left w:val="single" w:sz="6" w:space="0" w:color="FFFFFF"/>
+              <w:bottom w:val="single" w:sz="6" w:space="0" w:color="FFFFFF"/>
+              <w:right w:val="single" w:sz="6" w:space="0" w:color="FFFFFF"/>
+            </w:tcBorders>
+            <w:shd w:val="clear" w:color="auto" w:fill="1155CC"/>
+            <w:tcMar>
+              <w:top w:w="40" w:type="dxa"/>
+              <w:left w:w="40" w:type="dxa"/>
+              <w:bottom w:w="40" w:type="dxa"/>
+              <w:right w:w="40" w:type="dxa"/>
+            </w:tcMar>
+            <w:vAlign w:val="center"/>
+          </w:tcPr>
+          <w:p>
+            <w:pPr>
+              <w:widowControl w:val="0"/>
+              <w:ind w:firstLine="0"/>
+              <w:jc w:val="center"/>
+              <w:rPr>
+                <w:rFonts w:ascii="Arial" w:eastAsia="Arial" w:hAnsi="Arial" w:cs="Arial"/>
+                <w:sz w:val="20"/>
+                <w:szCs w:val="20"/>
+              </w:rPr>
+            </w:pPr>
+            <w:proofErr w:type="spellStart"/>
+            <w:r>
+              <w:rPr>
+                <w:rFonts w:ascii="Arial" w:eastAsia="Arial" w:hAnsi="Arial" w:cs="Arial"/>
+                <w:b/>
+                <w:color w:val="FFFFFF"/>
+                <w:sz w:val="22"/>
+                <w:szCs w:val="22"/>
+              </w:rPr>
+              <w:t>When</w:t>
+            </w:r>
+            <w:proofErr w:type="spellEnd"/>
+          </w:p>
+        </w:tc>
+        <w:tc>
+          <w:tcPr>
+            <w:tcW w:w="7658" w:type="dxa"/>
+            <w:tcBorders>
+              <w:top w:val="single" w:sz="6" w:space="0" w:color="1155CC"/>
+              <w:left w:val="single" w:sz="6" w:space="0" w:color="FFFFFF"/>
+              <w:bottom w:val="single" w:sz="6" w:space="0" w:color="1155CC"/>
+              <w:right w:val="single" w:sz="6" w:space="0" w:color="FFFFFF"/>
+            </w:tcBorders>
+            <w:shd w:val="clear" w:color="auto" w:fill="auto"/>
+            <w:tcMar>
+              <w:top w:w="40" w:type="dxa"/>
+              <w:left w:w="0" w:type="dxa"/>
+              <w:bottom w:w="40" w:type="dxa"/>
+              <w:right w:w="0" w:type="dxa"/>
+            </w:tcMar>
+            <w:vAlign w:val="center"/>
+          </w:tcPr>
+          <w:p>
+            <w:pPr>
+              <w:widowControl w:val="0"/>
+              <w:ind w:firstLine="0"/>
+              <w:jc w:val="left"/>
+              <w:rPr>
+                <w:rFonts w:ascii="Arial" w:eastAsia="Arial" w:hAnsi="Arial" w:cs="Arial"/>
+                <w:sz w:val="20"/>
+                <w:szCs w:val="20"/>
+              </w:rPr>
+            </w:pPr>
+            <w:r>
+              <w:rPr>
+                <w:rFonts w:ascii="Arial" w:eastAsia="Arial" w:hAnsi="Arial" w:cs="Arial"/>
+                <w:sz w:val="20"/>
+                <w:szCs w:val="20"/>
+              </w:rPr>
+              <w:t xml:space="preserve">J’accède à mon </w:t>
+            </w:r>
+            <w:proofErr w:type="spellStart"/>
+            <w:r>
+              <w:rPr>
+                <w:rFonts w:ascii="Arial" w:eastAsia="Arial" w:hAnsi="Arial" w:cs="Arial"/>
+                <w:sz w:val="20"/>
+                <w:szCs w:val="20"/>
+              </w:rPr>
+              <w:t>dashboard</w:t>
+            </w:r>
+            <w:proofErr w:type="spellEnd"/>
+            <w:r>
+              <w:rPr>
+                <w:rFonts w:ascii="Arial" w:eastAsia="Arial" w:hAnsi="Arial" w:cs="Arial"/>
+                <w:sz w:val="20"/>
+                <w:szCs w:val="20"/>
+              </w:rPr>
+              <w:t xml:space="preserve"> et à la liste des notes de frais</w:t>
+            </w:r>
+          </w:p>
+        </w:tc>
+      </w:tr>
+      <w:tr>
+        <w:trPr>
+          <w:trHeight w:val="315"/>
+        </w:trPr>
+        <w:tc>
+          <w:tcPr>
+            <w:tcW w:w="1367" w:type="dxa"/>
+            <w:tcBorders>
+              <w:top w:val="single" w:sz="6" w:space="0" w:color="FFFFFF"/>
+              <w:left w:val="single" w:sz="6" w:space="0" w:color="FFFFFF"/>
+              <w:bottom w:val="single" w:sz="6" w:space="0" w:color="FFFFFF"/>
+              <w:right w:val="single" w:sz="6" w:space="0" w:color="FFFFFF"/>
+            </w:tcBorders>
+            <w:shd w:val="clear" w:color="auto" w:fill="1155CC"/>
+            <w:tcMar>
+              <w:top w:w="40" w:type="dxa"/>
+              <w:left w:w="40" w:type="dxa"/>
+              <w:bottom w:w="40" w:type="dxa"/>
+              <w:right w:w="40" w:type="dxa"/>
+            </w:tcMar>
+            <w:vAlign w:val="center"/>
+          </w:tcPr>
+          <w:p>
+            <w:pPr>
+              <w:widowControl w:val="0"/>
+              <w:ind w:firstLine="0"/>
+              <w:jc w:val="center"/>
+              <w:rPr>
+                <w:rFonts w:ascii="Arial" w:eastAsia="Arial" w:hAnsi="Arial" w:cs="Arial"/>
+                <w:sz w:val="20"/>
+                <w:szCs w:val="20"/>
+              </w:rPr>
+            </w:pPr>
+            <w:proofErr w:type="spellStart"/>
+            <w:r>
+              <w:rPr>
+                <w:rFonts w:ascii="Arial" w:eastAsia="Arial" w:hAnsi="Arial" w:cs="Arial"/>
+                <w:b/>
+                <w:color w:val="FFFFFF"/>
+                <w:sz w:val="22"/>
+                <w:szCs w:val="22"/>
+              </w:rPr>
+              <w:t>Then</w:t>
+            </w:r>
+            <w:proofErr w:type="spellEnd"/>
+          </w:p>
+        </w:tc>
+        <w:tc>
+          <w:tcPr>
+            <w:tcW w:w="7658" w:type="dxa"/>
+            <w:tcBorders>
+              <w:top w:val="single" w:sz="6" w:space="0" w:color="1155CC"/>
+              <w:left w:val="single" w:sz="6" w:space="0" w:color="FFFFFF"/>
+              <w:bottom w:val="single" w:sz="6" w:space="0" w:color="FFFFFF"/>
+              <w:right w:val="single" w:sz="6" w:space="0" w:color="FFFFFF"/>
+            </w:tcBorders>
+            <w:shd w:val="clear" w:color="auto" w:fill="auto"/>
+            <w:tcMar>
+              <w:top w:w="40" w:type="dxa"/>
+              <w:left w:w="40" w:type="dxa"/>
+              <w:bottom w:w="40" w:type="dxa"/>
+              <w:right w:w="40" w:type="dxa"/>
+            </w:tcMar>
+            <w:vAlign w:val="center"/>
+          </w:tcPr>
+          <w:p>
+            <w:pPr>
+              <w:widowControl w:val="0"/>
+              <w:ind w:left="720" w:hanging="720"/>
+              <w:jc w:val="left"/>
+              <w:rPr>
+                <w:rFonts w:eastAsia="Arial"/>
+              </w:rPr>
+            </w:pPr>
+            <w:r>
+              <w:rPr>
+                <w:rFonts w:ascii="Arial" w:eastAsia="Arial" w:hAnsi="Arial" w:cs="Arial"/>
+                <w:sz w:val="20"/>
+                <w:szCs w:val="20"/>
+              </w:rPr>
+              <w:t>Je n’ai pas la possibilité de gérer les factures.</w:t>
+            </w:r>
           </w:p>
         </w:tc>
       </w:tr>
@@ -4365,6 +4766,7 @@
   <w:style w:type="character" w:default="1" w:styleId="Policepardfaut">
     <w:name w:val="Default Paragraph Font"/>
     <w:uiPriority w:val="1"/>
+    <w:semiHidden/>
     <w:unhideWhenUsed/>
   </w:style>
   <w:style w:type="table" w:default="1" w:styleId="TableauNormal">

</xml_diff>

<commit_message>
Mise à jour du plan de test end to end
</commit_message>
<xml_diff>
--- a/Parcours End-To-End.docx
+++ b/Parcours End-To-End.docx
@@ -75,7 +75,17 @@
           <w:sz w:val="26"/>
           <w:szCs w:val="26"/>
         </w:rPr>
-        <w:t>Plan de test End-to-End du parcours administrateur RH</w:t>
+        <w:t xml:space="preserve">Plan de test End-to-End du parcours </w:t>
+      </w:r>
+      <w:r>
+        <w:rPr>
+          <w:rFonts w:ascii="Arial" w:eastAsia="Arial" w:hAnsi="Arial" w:cs="Arial"/>
+          <w:b/>
+          <w:color w:val="1155CC"/>
+          <w:sz w:val="26"/>
+          <w:szCs w:val="26"/>
+        </w:rPr>
+        <w:t>Employé</w:t>
       </w:r>
     </w:p>
     <w:p>
@@ -763,7 +773,7 @@
                 <w:sz w:val="22"/>
                 <w:szCs w:val="22"/>
               </w:rPr>
-              <w:t>Je change l’URL de la page pour celui du tableau de bord employé ou admin</w:t>
+              <w:t>Je change l’URL de la page pour celui du tableau de bord employé</w:t>
             </w:r>
           </w:p>
         </w:tc>
@@ -1567,10 +1577,10 @@
             <w:r>
               <w:rPr>
                 <w:rFonts w:ascii="Arial" w:eastAsia="Arial" w:hAnsi="Arial" w:cs="Arial"/>
-                <w:sz w:val="22"/>
-                <w:szCs w:val="22"/>
-              </w:rPr>
-              <w:t>Je suis connecté en tant qu’administrateur.</w:t>
+                <w:sz w:val="20"/>
+                <w:szCs w:val="20"/>
+              </w:rPr>
+              <w:t>Je suis connecté</w:t>
             </w:r>
           </w:p>
         </w:tc>
@@ -1654,10 +1664,10 @@
             <w:r>
               <w:rPr>
                 <w:rFonts w:ascii="Arial" w:eastAsia="Arial" w:hAnsi="Arial" w:cs="Arial"/>
-                <w:sz w:val="22"/>
-                <w:szCs w:val="22"/>
-              </w:rPr>
-              <w:t>Je clique sur un ticket de note de frais et il est en statut “en attente”.</w:t>
+                <w:sz w:val="20"/>
+                <w:szCs w:val="20"/>
+              </w:rPr>
+              <w:t xml:space="preserve">Je me connecte au tableau de bord </w:t>
             </w:r>
           </w:p>
         </w:tc>
@@ -1741,10 +1751,10 @@
             <w:r>
               <w:rPr>
                 <w:rFonts w:ascii="Arial" w:eastAsia="Arial" w:hAnsi="Arial" w:cs="Arial"/>
-                <w:sz w:val="22"/>
-                <w:szCs w:val="22"/>
-              </w:rPr>
-              <w:t>Le formulaire de la note de frais est affiché avec l’ensemble des champs remplis sauf son statut. Il est modifiable.</w:t>
+                <w:sz w:val="20"/>
+                <w:szCs w:val="20"/>
+              </w:rPr>
+              <w:t>Les notes de frais sont toutes affichées par date dans l’ordre décroissant</w:t>
             </w:r>
           </w:p>
         </w:tc>
@@ -1961,11 +1971,21 @@
             <w:r>
               <w:rPr>
                 <w:rFonts w:ascii="Arial" w:eastAsia="Arial" w:hAnsi="Arial" w:cs="Arial"/>
-                <w:sz w:val="22"/>
-                <w:szCs w:val="22"/>
-              </w:rPr>
-              <w:t>Je suis connecté en tant qu’administrateur.</w:t>
-            </w:r>
+                <w:sz w:val="20"/>
+                <w:szCs w:val="20"/>
+              </w:rPr>
+              <w:t xml:space="preserve">Je ne suis pas </w:t>
+            </w:r>
+            <w:proofErr w:type="spellStart"/>
+            <w:r>
+              <w:rPr>
+                <w:rFonts w:ascii="Arial" w:eastAsia="Arial" w:hAnsi="Arial" w:cs="Arial"/>
+                <w:sz w:val="20"/>
+                <w:szCs w:val="20"/>
+              </w:rPr>
+              <w:t>conecté</w:t>
+            </w:r>
+            <w:proofErr w:type="spellEnd"/>
           </w:p>
         </w:tc>
       </w:tr>
@@ -2048,10 +2068,10 @@
             <w:r>
               <w:rPr>
                 <w:rFonts w:ascii="Arial" w:eastAsia="Arial" w:hAnsi="Arial" w:cs="Arial"/>
-                <w:sz w:val="22"/>
-                <w:szCs w:val="22"/>
-              </w:rPr>
-              <w:t>Je clique sur un ticket de note de frais et il est en statut “en attente”.</w:t>
+                <w:sz w:val="20"/>
+                <w:szCs w:val="20"/>
+              </w:rPr>
+              <w:t>Si je ne remplis aucun champ</w:t>
             </w:r>
           </w:p>
         </w:tc>
@@ -2128,18 +2148,42 @@
               <w:jc w:val="left"/>
               <w:rPr>
                 <w:rFonts w:ascii="Arial" w:eastAsia="Arial" w:hAnsi="Arial" w:cs="Arial"/>
-                <w:sz w:val="22"/>
-                <w:szCs w:val="22"/>
-              </w:rPr>
-            </w:pPr>
-            <w:r>
-              <w:rPr>
-                <w:rFonts w:ascii="Arial" w:eastAsia="Arial" w:hAnsi="Arial" w:cs="Arial"/>
-                <w:sz w:val="22"/>
-                <w:szCs w:val="22"/>
-              </w:rPr>
-              <w:t>Le formulaire de la note de frais est affiché avec l’ensemble des champs remplis sauf son statut. Il est modifiable.</w:t>
-            </w:r>
+                <w:sz w:val="20"/>
+                <w:szCs w:val="20"/>
+              </w:rPr>
+            </w:pPr>
+            <w:r>
+              <w:rPr>
+                <w:rFonts w:ascii="Arial" w:eastAsia="Arial" w:hAnsi="Arial" w:cs="Arial"/>
+                <w:sz w:val="20"/>
+                <w:szCs w:val="20"/>
+              </w:rPr>
+              <w:t>Je suis invité à remplir les champs</w:t>
+            </w:r>
+          </w:p>
+          <w:p>
+            <w:pPr>
+              <w:widowControl w:val="0"/>
+              <w:ind w:firstLine="0"/>
+              <w:jc w:val="left"/>
+              <w:rPr>
+                <w:rFonts w:ascii="Arial" w:eastAsia="Arial" w:hAnsi="Arial" w:cs="Arial"/>
+                <w:sz w:val="20"/>
+                <w:szCs w:val="20"/>
+              </w:rPr>
+            </w:pPr>
+          </w:p>
+          <w:p>
+            <w:pPr>
+              <w:widowControl w:val="0"/>
+              <w:ind w:firstLine="0"/>
+              <w:jc w:val="left"/>
+              <w:rPr>
+                <w:rFonts w:ascii="Arial" w:eastAsia="Arial" w:hAnsi="Arial" w:cs="Arial"/>
+                <w:sz w:val="22"/>
+                <w:szCs w:val="22"/>
+              </w:rPr>
+            </w:pPr>
           </w:p>
         </w:tc>
       </w:tr>
@@ -2273,7 +2317,7 @@
                 <w:sz w:val="20"/>
                 <w:szCs w:val="20"/>
               </w:rPr>
-              <w:t>Je suis connecté</w:t>
+              <w:t>Je suis visiteur</w:t>
             </w:r>
           </w:p>
         </w:tc>
@@ -2360,7 +2404,7 @@
                 <w:sz w:val="20"/>
                 <w:szCs w:val="20"/>
               </w:rPr>
-              <w:t xml:space="preserve">Je me connecte au tableau de bord </w:t>
+              <w:t>Je remplis le champ email de façon incorrecte</w:t>
             </w:r>
           </w:p>
         </w:tc>
@@ -2445,7 +2489,7 @@
                 <w:sz w:val="20"/>
                 <w:szCs w:val="20"/>
               </w:rPr>
-              <w:t>Les notes de frais sont toutes affichées par date dans l’ordre décroissant</w:t>
+              <w:t>Il m’est demandé de rectifier mes identifiants</w:t>
             </w:r>
           </w:p>
         </w:tc>
@@ -2608,18 +2652,8 @@
                 <w:sz w:val="20"/>
                 <w:szCs w:val="20"/>
               </w:rPr>
-              <w:t xml:space="preserve">Je ne suis pas </w:t>
-            </w:r>
-            <w:proofErr w:type="spellStart"/>
-            <w:r>
-              <w:rPr>
-                <w:rFonts w:ascii="Arial" w:eastAsia="Arial" w:hAnsi="Arial" w:cs="Arial"/>
-                <w:sz w:val="20"/>
-                <w:szCs w:val="20"/>
-              </w:rPr>
-              <w:t>conecté</w:t>
-            </w:r>
-            <w:proofErr w:type="spellEnd"/>
+              <w:t>Je suis employé</w:t>
+            </w:r>
           </w:p>
         </w:tc>
       </w:tr>
@@ -2705,7 +2739,7 @@
                 <w:sz w:val="20"/>
                 <w:szCs w:val="20"/>
               </w:rPr>
-              <w:t>Si je ne remplis aucun champ</w:t>
+              <w:t>Je sélectionne une facture</w:t>
             </w:r>
           </w:p>
         </w:tc>
@@ -2781,6 +2815,34 @@
               <w:ind w:left="720" w:hanging="720"/>
               <w:jc w:val="left"/>
               <w:rPr>
+                <w:rFonts w:ascii="Arial" w:eastAsia="Arial" w:hAnsi="Arial" w:cs="Arial"/>
+                <w:sz w:val="20"/>
+                <w:szCs w:val="20"/>
+              </w:rPr>
+            </w:pPr>
+            <w:r>
+              <w:rPr>
+                <w:rFonts w:ascii="Arial" w:eastAsia="Arial" w:hAnsi="Arial" w:cs="Arial"/>
+                <w:sz w:val="20"/>
+                <w:szCs w:val="20"/>
+              </w:rPr>
+              <w:t xml:space="preserve">Tout le contenu doit s’afficher : image du document, </w:t>
+            </w:r>
+            <w:r>
+              <w:rPr>
+                <w:rFonts w:ascii="Arial" w:eastAsia="Arial" w:hAnsi="Arial" w:cs="Arial"/>
+                <w:sz w:val="20"/>
+                <w:szCs w:val="20"/>
+              </w:rPr>
+              <w:t>informations du statut de</w:t>
+            </w:r>
+          </w:p>
+          <w:p>
+            <w:pPr>
+              <w:widowControl w:val="0"/>
+              <w:ind w:left="720" w:hanging="720"/>
+              <w:jc w:val="left"/>
+              <w:rPr>
                 <w:rFonts w:eastAsia="Arial"/>
               </w:rPr>
             </w:pPr>
@@ -2790,7 +2852,7 @@
                 <w:sz w:val="20"/>
                 <w:szCs w:val="20"/>
               </w:rPr>
-              <w:t>Je suis invité à remplir les champs</w:t>
+              <w:t>la demande</w:t>
             </w:r>
           </w:p>
         </w:tc>
@@ -2953,7 +3015,15 @@
                 <w:sz w:val="20"/>
                 <w:szCs w:val="20"/>
               </w:rPr>
-              <w:t>Je suis visiteur</w:t>
+              <w:t xml:space="preserve">Je </w:t>
+            </w:r>
+            <w:r>
+              <w:rPr>
+                <w:rFonts w:ascii="Arial" w:eastAsia="Arial" w:hAnsi="Arial" w:cs="Arial"/>
+                <w:sz w:val="20"/>
+                <w:szCs w:val="20"/>
+              </w:rPr>
+              <w:t>ne suis pas connecté</w:t>
             </w:r>
           </w:p>
         </w:tc>
@@ -3040,23 +3110,15 @@
                 <w:sz w:val="20"/>
                 <w:szCs w:val="20"/>
               </w:rPr>
-              <w:t xml:space="preserve">Je remplis </w:t>
-            </w:r>
-            <w:r>
-              <w:rPr>
-                <w:rFonts w:ascii="Arial" w:eastAsia="Arial" w:hAnsi="Arial" w:cs="Arial"/>
-                <w:sz w:val="20"/>
-                <w:szCs w:val="20"/>
-              </w:rPr>
-              <w:t>le champ email</w:t>
-            </w:r>
-            <w:r>
-              <w:rPr>
-                <w:rFonts w:ascii="Arial" w:eastAsia="Arial" w:hAnsi="Arial" w:cs="Arial"/>
-                <w:sz w:val="20"/>
-                <w:szCs w:val="20"/>
-              </w:rPr>
-              <w:t xml:space="preserve"> de façon incorrecte</w:t>
+              <w:t xml:space="preserve">J’entre mes identifiants </w:t>
+            </w:r>
+            <w:r>
+              <w:rPr>
+                <w:rFonts w:ascii="Arial" w:eastAsia="Arial" w:hAnsi="Arial" w:cs="Arial"/>
+                <w:sz w:val="20"/>
+                <w:szCs w:val="20"/>
+              </w:rPr>
+              <w:t>employés dans la case admin</w:t>
             </w:r>
           </w:p>
         </w:tc>
@@ -3141,7 +3203,7 @@
                 <w:sz w:val="20"/>
                 <w:szCs w:val="20"/>
               </w:rPr>
-              <w:t>Il m’est demandé de rectifier mes identifiants</w:t>
+              <w:t>Une erreur doit se produire</w:t>
             </w:r>
           </w:p>
         </w:tc>
@@ -3304,7 +3366,7 @@
                 <w:sz w:val="20"/>
                 <w:szCs w:val="20"/>
               </w:rPr>
-              <w:t>Je suis connecté en tant qu’administrateur</w:t>
+              <w:t>Je ne suis pas connecté</w:t>
             </w:r>
           </w:p>
         </w:tc>
@@ -3391,25 +3453,7 @@
                 <w:sz w:val="20"/>
                 <w:szCs w:val="20"/>
               </w:rPr>
-              <w:t xml:space="preserve">J’accède à mon </w:t>
-            </w:r>
-            <w:proofErr w:type="spellStart"/>
-            <w:r>
-              <w:rPr>
-                <w:rFonts w:ascii="Arial" w:eastAsia="Arial" w:hAnsi="Arial" w:cs="Arial"/>
-                <w:sz w:val="20"/>
-                <w:szCs w:val="20"/>
-              </w:rPr>
-              <w:t>dashboard</w:t>
-            </w:r>
-            <w:proofErr w:type="spellEnd"/>
-            <w:r>
-              <w:rPr>
-                <w:rFonts w:ascii="Arial" w:eastAsia="Arial" w:hAnsi="Arial" w:cs="Arial"/>
-                <w:sz w:val="20"/>
-                <w:szCs w:val="20"/>
-              </w:rPr>
-              <w:t xml:space="preserve"> et à la liste des notes de frais</w:t>
+              <w:t>J’entre mes identifiants employés dans la case admin</w:t>
             </w:r>
           </w:p>
         </w:tc>
@@ -3494,15 +3538,7 @@
                 <w:sz w:val="20"/>
                 <w:szCs w:val="20"/>
               </w:rPr>
-              <w:t>J</w:t>
-            </w:r>
-            <w:r>
-              <w:rPr>
-                <w:rFonts w:ascii="Arial" w:eastAsia="Arial" w:hAnsi="Arial" w:cs="Arial"/>
-                <w:sz w:val="20"/>
-                <w:szCs w:val="20"/>
-              </w:rPr>
-              <w:t>e peux valider ou refuser les factures ayant le statut « en attente »</w:t>
+              <w:t>Je ne peux pas me connecter au panel admin avec les identifiants employés</w:t>
             </w:r>
           </w:p>
         </w:tc>
@@ -3665,7 +3701,7 @@
                 <w:sz w:val="20"/>
                 <w:szCs w:val="20"/>
               </w:rPr>
-              <w:t>Je suis connecté en tant qu’administrateur</w:t>
+              <w:t>Je suis connecté en tant qu’employé</w:t>
             </w:r>
           </w:p>
         </w:tc>
@@ -3752,25 +3788,15 @@
                 <w:sz w:val="20"/>
                 <w:szCs w:val="20"/>
               </w:rPr>
-              <w:t xml:space="preserve">J’accède à mon </w:t>
-            </w:r>
-            <w:proofErr w:type="spellStart"/>
-            <w:r>
-              <w:rPr>
-                <w:rFonts w:ascii="Arial" w:eastAsia="Arial" w:hAnsi="Arial" w:cs="Arial"/>
-                <w:sz w:val="20"/>
-                <w:szCs w:val="20"/>
-              </w:rPr>
-              <w:t>dashboard</w:t>
-            </w:r>
-            <w:proofErr w:type="spellEnd"/>
-            <w:r>
-              <w:rPr>
-                <w:rFonts w:ascii="Arial" w:eastAsia="Arial" w:hAnsi="Arial" w:cs="Arial"/>
-                <w:sz w:val="20"/>
-                <w:szCs w:val="20"/>
-              </w:rPr>
-              <w:t xml:space="preserve"> et à la liste des notes de frais</w:t>
+              <w:t xml:space="preserve">Je crée une nouvelle note de frais, </w:t>
+            </w:r>
+            <w:r>
+              <w:rPr>
+                <w:rFonts w:ascii="Arial" w:eastAsia="Arial" w:hAnsi="Arial" w:cs="Arial"/>
+                <w:sz w:val="20"/>
+                <w:szCs w:val="20"/>
+              </w:rPr>
+              <w:t>et je remplis les champs</w:t>
             </w:r>
           </w:p>
         </w:tc>
@@ -3846,6 +3872,34 @@
               <w:ind w:left="720" w:hanging="720"/>
               <w:jc w:val="left"/>
               <w:rPr>
+                <w:rFonts w:ascii="Arial" w:eastAsia="Arial" w:hAnsi="Arial" w:cs="Arial"/>
+                <w:sz w:val="20"/>
+                <w:szCs w:val="20"/>
+              </w:rPr>
+            </w:pPr>
+            <w:r>
+              <w:rPr>
+                <w:rFonts w:ascii="Arial" w:eastAsia="Arial" w:hAnsi="Arial" w:cs="Arial"/>
+                <w:sz w:val="20"/>
+                <w:szCs w:val="20"/>
+              </w:rPr>
+              <w:t xml:space="preserve">Si une erreur s’est produite, alors un message s’affiche. Sinon </w:t>
+            </w:r>
+            <w:r>
+              <w:rPr>
+                <w:rFonts w:ascii="Arial" w:eastAsia="Arial" w:hAnsi="Arial" w:cs="Arial"/>
+                <w:sz w:val="20"/>
+                <w:szCs w:val="20"/>
+              </w:rPr>
+              <w:t xml:space="preserve">la note de frais est </w:t>
+            </w:r>
+          </w:p>
+          <w:p>
+            <w:pPr>
+              <w:widowControl w:val="0"/>
+              <w:ind w:left="720" w:hanging="720"/>
+              <w:jc w:val="left"/>
+              <w:rPr>
                 <w:rFonts w:eastAsia="Arial"/>
               </w:rPr>
             </w:pPr>
@@ -3855,7 +3909,7 @@
                 <w:sz w:val="20"/>
                 <w:szCs w:val="20"/>
               </w:rPr>
-              <w:t>Je n’ai pas la possibilité de gérer les factures.</w:t>
+              <w:t>envoyée aux administrateurs RH</w:t>
             </w:r>
           </w:p>
         </w:tc>
@@ -3931,17 +3985,7 @@
                 <w:sz w:val="22"/>
                 <w:szCs w:val="22"/>
               </w:rPr>
-              <w:t>Scénario 1</w:t>
-            </w:r>
-            <w:r>
-              <w:rPr>
-                <w:rFonts w:ascii="Arial" w:eastAsia="Arial" w:hAnsi="Arial" w:cs="Arial"/>
-                <w:b/>
-                <w:color w:val="FFFFFF"/>
-                <w:sz w:val="22"/>
-                <w:szCs w:val="22"/>
-              </w:rPr>
-              <w:t>1</w:t>
+              <w:t>Scénario 11</w:t>
             </w:r>
           </w:p>
         </w:tc>
@@ -4028,7 +4072,7 @@
                 <w:sz w:val="20"/>
                 <w:szCs w:val="20"/>
               </w:rPr>
-              <w:t>Je suis connecté en tant qu’administrateur</w:t>
+              <w:t>Je ne suis pas connecté</w:t>
             </w:r>
           </w:p>
         </w:tc>
@@ -4115,25 +4159,7 @@
                 <w:sz w:val="20"/>
                 <w:szCs w:val="20"/>
               </w:rPr>
-              <w:t xml:space="preserve">J’accède à mon </w:t>
-            </w:r>
-            <w:proofErr w:type="spellStart"/>
-            <w:r>
-              <w:rPr>
-                <w:rFonts w:ascii="Arial" w:eastAsia="Arial" w:hAnsi="Arial" w:cs="Arial"/>
-                <w:sz w:val="20"/>
-                <w:szCs w:val="20"/>
-              </w:rPr>
-              <w:t>dashboard</w:t>
-            </w:r>
-            <w:proofErr w:type="spellEnd"/>
-            <w:r>
-              <w:rPr>
-                <w:rFonts w:ascii="Arial" w:eastAsia="Arial" w:hAnsi="Arial" w:cs="Arial"/>
-                <w:sz w:val="20"/>
-                <w:szCs w:val="20"/>
-              </w:rPr>
-              <w:t xml:space="preserve"> et à la liste des notes de frais</w:t>
+              <w:t>Je me connecte avec un compte inexistant</w:t>
             </w:r>
           </w:p>
         </w:tc>
@@ -4218,12 +4244,40 @@
                 <w:sz w:val="20"/>
                 <w:szCs w:val="20"/>
               </w:rPr>
-              <w:t>Je n’ai pas la possibilité de gérer les factures.</w:t>
+              <w:t xml:space="preserve">Je reste sur la page d’accueil </w:t>
+            </w:r>
+            <w:r>
+              <w:rPr>
+                <w:rFonts w:ascii="Arial" w:eastAsia="Arial" w:hAnsi="Arial" w:cs="Arial"/>
+                <w:sz w:val="20"/>
+                <w:szCs w:val="20"/>
+              </w:rPr>
+              <w:t>car mon compte n’existe pas</w:t>
             </w:r>
           </w:p>
         </w:tc>
       </w:tr>
     </w:tbl>
+    <w:p>
+      <w:pPr>
+        <w:ind w:firstLine="0"/>
+        <w:rPr>
+          <w:rFonts w:ascii="Arial" w:eastAsia="Arial" w:hAnsi="Arial" w:cs="Arial"/>
+          <w:sz w:val="22"/>
+          <w:szCs w:val="22"/>
+        </w:rPr>
+      </w:pPr>
+    </w:p>
+    <w:p>
+      <w:pPr>
+        <w:ind w:firstLine="0"/>
+        <w:rPr>
+          <w:rFonts w:ascii="Arial" w:eastAsia="Arial" w:hAnsi="Arial" w:cs="Arial"/>
+          <w:sz w:val="22"/>
+          <w:szCs w:val="22"/>
+        </w:rPr>
+      </w:pPr>
+    </w:p>
     <w:p>
       <w:pPr>
         <w:ind w:firstLine="0"/>

</xml_diff>

<commit_message>
Ajout de tests dans le plan end-to-end et début du travail sur les tests js
</commit_message>
<xml_diff>
--- a/Parcours End-To-End.docx
+++ b/Parcours End-To-End.docx
@@ -198,6 +198,7 @@
                 <w:szCs w:val="20"/>
               </w:rPr>
             </w:pPr>
+            <w:proofErr w:type="spellStart"/>
             <w:r>
               <w:rPr>
                 <w:rFonts w:ascii="Arial" w:eastAsia="Arial" w:hAnsi="Arial" w:cs="Arial"/>
@@ -208,6 +209,7 @@
               </w:rPr>
               <w:t>Given</w:t>
             </w:r>
+            <w:proofErr w:type="spellEnd"/>
           </w:p>
         </w:tc>
         <w:tc>
@@ -283,6 +285,7 @@
                 <w:szCs w:val="20"/>
               </w:rPr>
             </w:pPr>
+            <w:proofErr w:type="spellStart"/>
             <w:r>
               <w:rPr>
                 <w:rFonts w:ascii="Arial" w:eastAsia="Arial" w:hAnsi="Arial" w:cs="Arial"/>
@@ -293,6 +296,7 @@
               </w:rPr>
               <w:t>When</w:t>
             </w:r>
+            <w:proofErr w:type="spellEnd"/>
           </w:p>
         </w:tc>
         <w:tc>
@@ -346,7 +350,43 @@
                 <w:sz w:val="22"/>
                 <w:szCs w:val="22"/>
               </w:rPr>
-              <w:t xml:space="preserve"> le champ e-mail ou le champ password du login administrateur et je clique sur le bouton "Se connecter".</w:t>
+              <w:t xml:space="preserve"> le champ </w:t>
+            </w:r>
+            <w:proofErr w:type="gramStart"/>
+            <w:r>
+              <w:rPr>
+                <w:rFonts w:ascii="Arial" w:eastAsia="Arial" w:hAnsi="Arial" w:cs="Arial"/>
+                <w:sz w:val="22"/>
+                <w:szCs w:val="22"/>
+              </w:rPr>
+              <w:t>e-mail</w:t>
+            </w:r>
+            <w:proofErr w:type="gramEnd"/>
+            <w:r>
+              <w:rPr>
+                <w:rFonts w:ascii="Arial" w:eastAsia="Arial" w:hAnsi="Arial" w:cs="Arial"/>
+                <w:sz w:val="22"/>
+                <w:szCs w:val="22"/>
+              </w:rPr>
+              <w:t xml:space="preserve"> ou le champ </w:t>
+            </w:r>
+            <w:proofErr w:type="spellStart"/>
+            <w:r>
+              <w:rPr>
+                <w:rFonts w:ascii="Arial" w:eastAsia="Arial" w:hAnsi="Arial" w:cs="Arial"/>
+                <w:sz w:val="22"/>
+                <w:szCs w:val="22"/>
+              </w:rPr>
+              <w:t>password</w:t>
+            </w:r>
+            <w:proofErr w:type="spellEnd"/>
+            <w:r>
+              <w:rPr>
+                <w:rFonts w:ascii="Arial" w:eastAsia="Arial" w:hAnsi="Arial" w:cs="Arial"/>
+                <w:sz w:val="22"/>
+                <w:szCs w:val="22"/>
+              </w:rPr>
+              <w:t xml:space="preserve"> du login administrateur et je clique sur le bouton "Se connecter".</w:t>
             </w:r>
           </w:p>
         </w:tc>
@@ -384,6 +424,7 @@
                 <w:szCs w:val="20"/>
               </w:rPr>
             </w:pPr>
+            <w:proofErr w:type="spellStart"/>
             <w:r>
               <w:rPr>
                 <w:rFonts w:ascii="Arial" w:eastAsia="Arial" w:hAnsi="Arial" w:cs="Arial"/>
@@ -394,6 +435,7 @@
               </w:rPr>
               <w:t>Then</w:t>
             </w:r>
+            <w:proofErr w:type="spellEnd"/>
           </w:p>
         </w:tc>
         <w:tc>
@@ -613,6 +655,7 @@
                 <w:szCs w:val="20"/>
               </w:rPr>
             </w:pPr>
+            <w:proofErr w:type="spellStart"/>
             <w:r>
               <w:rPr>
                 <w:rFonts w:ascii="Arial" w:eastAsia="Arial" w:hAnsi="Arial" w:cs="Arial"/>
@@ -623,6 +666,7 @@
               </w:rPr>
               <w:t>Given</w:t>
             </w:r>
+            <w:proofErr w:type="spellEnd"/>
           </w:p>
         </w:tc>
         <w:tc>
@@ -698,6 +742,7 @@
                 <w:szCs w:val="20"/>
               </w:rPr>
             </w:pPr>
+            <w:proofErr w:type="spellStart"/>
             <w:r>
               <w:rPr>
                 <w:rFonts w:ascii="Arial" w:eastAsia="Arial" w:hAnsi="Arial" w:cs="Arial"/>
@@ -708,6 +753,7 @@
               </w:rPr>
               <w:t>When</w:t>
             </w:r>
+            <w:proofErr w:type="spellEnd"/>
           </w:p>
         </w:tc>
         <w:tc>
@@ -783,6 +829,7 @@
                 <w:szCs w:val="20"/>
               </w:rPr>
             </w:pPr>
+            <w:proofErr w:type="spellStart"/>
             <w:r>
               <w:rPr>
                 <w:rFonts w:ascii="Arial" w:eastAsia="Arial" w:hAnsi="Arial" w:cs="Arial"/>
@@ -793,6 +840,7 @@
               </w:rPr>
               <w:t>Then</w:t>
             </w:r>
+            <w:proofErr w:type="spellEnd"/>
           </w:p>
         </w:tc>
         <w:tc>
@@ -990,6 +1038,7 @@
                 <w:szCs w:val="20"/>
               </w:rPr>
             </w:pPr>
+            <w:proofErr w:type="spellStart"/>
             <w:r>
               <w:rPr>
                 <w:rFonts w:ascii="Arial" w:eastAsia="Arial" w:hAnsi="Arial" w:cs="Arial"/>
@@ -1000,6 +1049,7 @@
               </w:rPr>
               <w:t>Given</w:t>
             </w:r>
+            <w:proofErr w:type="spellEnd"/>
           </w:p>
         </w:tc>
         <w:tc>
@@ -1083,6 +1133,7 @@
                 <w:szCs w:val="20"/>
               </w:rPr>
             </w:pPr>
+            <w:proofErr w:type="spellStart"/>
             <w:r>
               <w:rPr>
                 <w:rFonts w:ascii="Arial" w:eastAsia="Arial" w:hAnsi="Arial" w:cs="Arial"/>
@@ -1093,6 +1144,7 @@
               </w:rPr>
               <w:t>When</w:t>
             </w:r>
+            <w:proofErr w:type="spellEnd"/>
           </w:p>
         </w:tc>
         <w:tc>
@@ -1138,8 +1190,18 @@
                 <w:sz w:val="22"/>
                 <w:szCs w:val="22"/>
               </w:rPr>
-              <w:t xml:space="preserve"> le token jwt de connexion</w:t>
-            </w:r>
+              <w:t xml:space="preserve"> le </w:t>
+            </w:r>
+            <w:proofErr w:type="spellStart"/>
+            <w:r>
+              <w:rPr>
+                <w:rFonts w:ascii="Arial" w:eastAsia="Arial" w:hAnsi="Arial" w:cs="Arial"/>
+                <w:sz w:val="22"/>
+                <w:szCs w:val="22"/>
+              </w:rPr>
+              <w:t>token</w:t>
+            </w:r>
+            <w:proofErr w:type="spellEnd"/>
             <w:r>
               <w:rPr>
                 <w:rFonts w:ascii="Arial" w:eastAsia="Arial" w:hAnsi="Arial" w:cs="Arial"/>
@@ -1148,6 +1210,32 @@
               </w:rPr>
               <w:t xml:space="preserve"> </w:t>
             </w:r>
+            <w:proofErr w:type="spellStart"/>
+            <w:r>
+              <w:rPr>
+                <w:rFonts w:ascii="Arial" w:eastAsia="Arial" w:hAnsi="Arial" w:cs="Arial"/>
+                <w:sz w:val="22"/>
+                <w:szCs w:val="22"/>
+              </w:rPr>
+              <w:t>jwt</w:t>
+            </w:r>
+            <w:proofErr w:type="spellEnd"/>
+            <w:r>
+              <w:rPr>
+                <w:rFonts w:ascii="Arial" w:eastAsia="Arial" w:hAnsi="Arial" w:cs="Arial"/>
+                <w:sz w:val="22"/>
+                <w:szCs w:val="22"/>
+              </w:rPr>
+              <w:t xml:space="preserve"> de connexion</w:t>
+            </w:r>
+            <w:r>
+              <w:rPr>
+                <w:rFonts w:ascii="Arial" w:eastAsia="Arial" w:hAnsi="Arial" w:cs="Arial"/>
+                <w:sz w:val="22"/>
+                <w:szCs w:val="22"/>
+              </w:rPr>
+              <w:t xml:space="preserve"> </w:t>
+            </w:r>
             <w:r>
               <w:rPr>
                 <w:rFonts w:ascii="Arial" w:eastAsia="Arial" w:hAnsi="Arial" w:cs="Arial"/>
@@ -1162,8 +1250,18 @@
                 <w:sz w:val="22"/>
                 <w:szCs w:val="22"/>
               </w:rPr>
-              <w:t>du localStorage</w:t>
-            </w:r>
+              <w:t xml:space="preserve">du </w:t>
+            </w:r>
+            <w:proofErr w:type="spellStart"/>
+            <w:r>
+              <w:rPr>
+                <w:rFonts w:ascii="Arial" w:eastAsia="Arial" w:hAnsi="Arial" w:cs="Arial"/>
+                <w:sz w:val="22"/>
+                <w:szCs w:val="22"/>
+              </w:rPr>
+              <w:t>localStorage</w:t>
+            </w:r>
+            <w:proofErr w:type="spellEnd"/>
           </w:p>
         </w:tc>
       </w:tr>
@@ -1200,6 +1298,7 @@
                 <w:szCs w:val="20"/>
               </w:rPr>
             </w:pPr>
+            <w:proofErr w:type="spellStart"/>
             <w:r>
               <w:rPr>
                 <w:rFonts w:ascii="Arial" w:eastAsia="Arial" w:hAnsi="Arial" w:cs="Arial"/>
@@ -1210,6 +1309,7 @@
               </w:rPr>
               <w:t>Then</w:t>
             </w:r>
+            <w:proofErr w:type="spellEnd"/>
           </w:p>
         </w:tc>
         <w:tc>
@@ -1449,6 +1549,7 @@
                 <w:szCs w:val="20"/>
               </w:rPr>
             </w:pPr>
+            <w:proofErr w:type="spellStart"/>
             <w:r>
               <w:rPr>
                 <w:rFonts w:ascii="Arial" w:eastAsia="Arial" w:hAnsi="Arial" w:cs="Arial"/>
@@ -1459,6 +1560,7 @@
               </w:rPr>
               <w:t>Given</w:t>
             </w:r>
+            <w:proofErr w:type="spellEnd"/>
           </w:p>
         </w:tc>
         <w:tc>
@@ -1534,6 +1636,7 @@
                 <w:szCs w:val="20"/>
               </w:rPr>
             </w:pPr>
+            <w:proofErr w:type="spellStart"/>
             <w:r>
               <w:rPr>
                 <w:rFonts w:ascii="Arial" w:eastAsia="Arial" w:hAnsi="Arial" w:cs="Arial"/>
@@ -1544,6 +1647,7 @@
               </w:rPr>
               <w:t>When</w:t>
             </w:r>
+            <w:proofErr w:type="spellEnd"/>
           </w:p>
         </w:tc>
         <w:tc>
@@ -1619,6 +1723,7 @@
                 <w:szCs w:val="20"/>
               </w:rPr>
             </w:pPr>
+            <w:proofErr w:type="spellStart"/>
             <w:r>
               <w:rPr>
                 <w:rFonts w:ascii="Arial" w:eastAsia="Arial" w:hAnsi="Arial" w:cs="Arial"/>
@@ -1629,6 +1734,7 @@
               </w:rPr>
               <w:t>Then</w:t>
             </w:r>
+            <w:proofErr w:type="spellEnd"/>
           </w:p>
         </w:tc>
         <w:tc>
@@ -1837,6 +1943,7 @@
                 <w:szCs w:val="20"/>
               </w:rPr>
             </w:pPr>
+            <w:proofErr w:type="spellStart"/>
             <w:r>
               <w:rPr>
                 <w:rFonts w:ascii="Arial" w:eastAsia="Arial" w:hAnsi="Arial" w:cs="Arial"/>
@@ -1847,6 +1954,7 @@
               </w:rPr>
               <w:t>Given</w:t>
             </w:r>
+            <w:proofErr w:type="spellEnd"/>
           </w:p>
         </w:tc>
         <w:tc>
@@ -1884,8 +1992,18 @@
                 <w:sz w:val="20"/>
                 <w:szCs w:val="20"/>
               </w:rPr>
-              <w:t>Je ne suis pas conecté</w:t>
-            </w:r>
+              <w:t xml:space="preserve">Je ne suis pas </w:t>
+            </w:r>
+            <w:proofErr w:type="spellStart"/>
+            <w:r>
+              <w:rPr>
+                <w:rFonts w:ascii="Arial" w:eastAsia="Arial" w:hAnsi="Arial" w:cs="Arial"/>
+                <w:sz w:val="20"/>
+                <w:szCs w:val="20"/>
+              </w:rPr>
+              <w:t>conecté</w:t>
+            </w:r>
+            <w:proofErr w:type="spellEnd"/>
           </w:p>
         </w:tc>
       </w:tr>
@@ -1922,6 +2040,7 @@
                 <w:szCs w:val="20"/>
               </w:rPr>
             </w:pPr>
+            <w:proofErr w:type="spellStart"/>
             <w:r>
               <w:rPr>
                 <w:rFonts w:ascii="Arial" w:eastAsia="Arial" w:hAnsi="Arial" w:cs="Arial"/>
@@ -1932,6 +2051,7 @@
               </w:rPr>
               <w:t>When</w:t>
             </w:r>
+            <w:proofErr w:type="spellEnd"/>
           </w:p>
         </w:tc>
         <w:tc>
@@ -2007,6 +2127,7 @@
                 <w:szCs w:val="20"/>
               </w:rPr>
             </w:pPr>
+            <w:proofErr w:type="spellStart"/>
             <w:r>
               <w:rPr>
                 <w:rFonts w:ascii="Arial" w:eastAsia="Arial" w:hAnsi="Arial" w:cs="Arial"/>
@@ -2017,6 +2138,7 @@
               </w:rPr>
               <w:t>Then</w:t>
             </w:r>
+            <w:proofErr w:type="spellEnd"/>
           </w:p>
         </w:tc>
         <w:tc>
@@ -2164,6 +2286,7 @@
                 <w:szCs w:val="20"/>
               </w:rPr>
             </w:pPr>
+            <w:proofErr w:type="spellStart"/>
             <w:r>
               <w:rPr>
                 <w:rFonts w:ascii="Arial" w:eastAsia="Arial" w:hAnsi="Arial" w:cs="Arial"/>
@@ -2174,6 +2297,7 @@
               </w:rPr>
               <w:t>Given</w:t>
             </w:r>
+            <w:proofErr w:type="spellEnd"/>
           </w:p>
         </w:tc>
         <w:tc>
@@ -2249,6 +2373,7 @@
                 <w:szCs w:val="20"/>
               </w:rPr>
             </w:pPr>
+            <w:proofErr w:type="spellStart"/>
             <w:r>
               <w:rPr>
                 <w:rFonts w:ascii="Arial" w:eastAsia="Arial" w:hAnsi="Arial" w:cs="Arial"/>
@@ -2259,6 +2384,7 @@
               </w:rPr>
               <w:t>When</w:t>
             </w:r>
+            <w:proofErr w:type="spellEnd"/>
           </w:p>
         </w:tc>
         <w:tc>
@@ -2296,7 +2422,25 @@
                 <w:sz w:val="20"/>
                 <w:szCs w:val="20"/>
               </w:rPr>
-              <w:t>Je remplis le champ email de façon incorrecte</w:t>
+              <w:t xml:space="preserve">Je remplis le champ </w:t>
+            </w:r>
+            <w:proofErr w:type="gramStart"/>
+            <w:r>
+              <w:rPr>
+                <w:rFonts w:ascii="Arial" w:eastAsia="Arial" w:hAnsi="Arial" w:cs="Arial"/>
+                <w:sz w:val="20"/>
+                <w:szCs w:val="20"/>
+              </w:rPr>
+              <w:t>email</w:t>
+            </w:r>
+            <w:proofErr w:type="gramEnd"/>
+            <w:r>
+              <w:rPr>
+                <w:rFonts w:ascii="Arial" w:eastAsia="Arial" w:hAnsi="Arial" w:cs="Arial"/>
+                <w:sz w:val="20"/>
+                <w:szCs w:val="20"/>
+              </w:rPr>
+              <w:t xml:space="preserve"> de façon incorrecte</w:t>
             </w:r>
           </w:p>
         </w:tc>
@@ -2334,6 +2478,7 @@
                 <w:szCs w:val="20"/>
               </w:rPr>
             </w:pPr>
+            <w:proofErr w:type="spellStart"/>
             <w:r>
               <w:rPr>
                 <w:rFonts w:ascii="Arial" w:eastAsia="Arial" w:hAnsi="Arial" w:cs="Arial"/>
@@ -2344,6 +2489,7 @@
               </w:rPr>
               <w:t>Then</w:t>
             </w:r>
+            <w:proofErr w:type="spellEnd"/>
           </w:p>
         </w:tc>
         <w:tc>
@@ -2493,6 +2639,7 @@
                 <w:szCs w:val="20"/>
               </w:rPr>
             </w:pPr>
+            <w:proofErr w:type="spellStart"/>
             <w:r>
               <w:rPr>
                 <w:rFonts w:ascii="Arial" w:eastAsia="Arial" w:hAnsi="Arial" w:cs="Arial"/>
@@ -2503,6 +2650,7 @@
               </w:rPr>
               <w:t>Given</w:t>
             </w:r>
+            <w:proofErr w:type="spellEnd"/>
           </w:p>
         </w:tc>
         <w:tc>
@@ -2578,6 +2726,7 @@
                 <w:szCs w:val="20"/>
               </w:rPr>
             </w:pPr>
+            <w:proofErr w:type="spellStart"/>
             <w:r>
               <w:rPr>
                 <w:rFonts w:ascii="Arial" w:eastAsia="Arial" w:hAnsi="Arial" w:cs="Arial"/>
@@ -2588,6 +2737,7 @@
               </w:rPr>
               <w:t>When</w:t>
             </w:r>
+            <w:proofErr w:type="spellEnd"/>
           </w:p>
         </w:tc>
         <w:tc>
@@ -2663,6 +2813,7 @@
                 <w:szCs w:val="20"/>
               </w:rPr>
             </w:pPr>
+            <w:proofErr w:type="spellStart"/>
             <w:r>
               <w:rPr>
                 <w:rFonts w:ascii="Arial" w:eastAsia="Arial" w:hAnsi="Arial" w:cs="Arial"/>
@@ -2673,6 +2824,7 @@
               </w:rPr>
               <w:t>Then</w:t>
             </w:r>
+            <w:proofErr w:type="spellEnd"/>
           </w:p>
         </w:tc>
         <w:tc>
@@ -2730,13 +2882,23 @@
                 <w:rFonts w:eastAsia="Arial"/>
               </w:rPr>
             </w:pPr>
-            <w:r>
-              <w:rPr>
-                <w:rFonts w:ascii="Arial" w:eastAsia="Arial" w:hAnsi="Arial" w:cs="Arial"/>
-                <w:sz w:val="20"/>
-                <w:szCs w:val="20"/>
-              </w:rPr>
-              <w:t>la demande</w:t>
+            <w:proofErr w:type="gramStart"/>
+            <w:r>
+              <w:rPr>
+                <w:rFonts w:ascii="Arial" w:eastAsia="Arial" w:hAnsi="Arial" w:cs="Arial"/>
+                <w:sz w:val="20"/>
+                <w:szCs w:val="20"/>
+              </w:rPr>
+              <w:t>la</w:t>
+            </w:r>
+            <w:proofErr w:type="gramEnd"/>
+            <w:r>
+              <w:rPr>
+                <w:rFonts w:ascii="Arial" w:eastAsia="Arial" w:hAnsi="Arial" w:cs="Arial"/>
+                <w:sz w:val="20"/>
+                <w:szCs w:val="20"/>
+              </w:rPr>
+              <w:t xml:space="preserve"> demande</w:t>
             </w:r>
           </w:p>
         </w:tc>
@@ -2850,6 +3012,7 @@
                 <w:szCs w:val="20"/>
               </w:rPr>
             </w:pPr>
+            <w:proofErr w:type="spellStart"/>
             <w:r>
               <w:rPr>
                 <w:rFonts w:ascii="Arial" w:eastAsia="Arial" w:hAnsi="Arial" w:cs="Arial"/>
@@ -2860,6 +3023,7 @@
               </w:rPr>
               <w:t>Given</w:t>
             </w:r>
+            <w:proofErr w:type="spellEnd"/>
           </w:p>
         </w:tc>
         <w:tc>
@@ -2943,6 +3107,7 @@
                 <w:szCs w:val="20"/>
               </w:rPr>
             </w:pPr>
+            <w:proofErr w:type="spellStart"/>
             <w:r>
               <w:rPr>
                 <w:rFonts w:ascii="Arial" w:eastAsia="Arial" w:hAnsi="Arial" w:cs="Arial"/>
@@ -2953,6 +3118,7 @@
               </w:rPr>
               <w:t>When</w:t>
             </w:r>
+            <w:proofErr w:type="spellEnd"/>
           </w:p>
         </w:tc>
         <w:tc>
@@ -3036,6 +3202,7 @@
                 <w:szCs w:val="20"/>
               </w:rPr>
             </w:pPr>
+            <w:proofErr w:type="spellStart"/>
             <w:r>
               <w:rPr>
                 <w:rFonts w:ascii="Arial" w:eastAsia="Arial" w:hAnsi="Arial" w:cs="Arial"/>
@@ -3046,6 +3213,7 @@
               </w:rPr>
               <w:t>Then</w:t>
             </w:r>
+            <w:proofErr w:type="spellEnd"/>
           </w:p>
         </w:tc>
         <w:tc>
@@ -3195,6 +3363,7 @@
                 <w:szCs w:val="20"/>
               </w:rPr>
             </w:pPr>
+            <w:proofErr w:type="spellStart"/>
             <w:r>
               <w:rPr>
                 <w:rFonts w:ascii="Arial" w:eastAsia="Arial" w:hAnsi="Arial" w:cs="Arial"/>
@@ -3205,6 +3374,7 @@
               </w:rPr>
               <w:t>Given</w:t>
             </w:r>
+            <w:proofErr w:type="spellEnd"/>
           </w:p>
         </w:tc>
         <w:tc>
@@ -3280,6 +3450,7 @@
                 <w:szCs w:val="20"/>
               </w:rPr>
             </w:pPr>
+            <w:proofErr w:type="spellStart"/>
             <w:r>
               <w:rPr>
                 <w:rFonts w:ascii="Arial" w:eastAsia="Arial" w:hAnsi="Arial" w:cs="Arial"/>
@@ -3290,6 +3461,7 @@
               </w:rPr>
               <w:t>When</w:t>
             </w:r>
+            <w:proofErr w:type="spellEnd"/>
           </w:p>
         </w:tc>
         <w:tc>
@@ -3365,6 +3537,7 @@
                 <w:szCs w:val="20"/>
               </w:rPr>
             </w:pPr>
+            <w:proofErr w:type="spellStart"/>
             <w:r>
               <w:rPr>
                 <w:rFonts w:ascii="Arial" w:eastAsia="Arial" w:hAnsi="Arial" w:cs="Arial"/>
@@ -3375,6 +3548,7 @@
               </w:rPr>
               <w:t>Then</w:t>
             </w:r>
+            <w:proofErr w:type="spellEnd"/>
           </w:p>
         </w:tc>
         <w:tc>
@@ -3524,6 +3698,7 @@
                 <w:szCs w:val="20"/>
               </w:rPr>
             </w:pPr>
+            <w:proofErr w:type="spellStart"/>
             <w:r>
               <w:rPr>
                 <w:rFonts w:ascii="Arial" w:eastAsia="Arial" w:hAnsi="Arial" w:cs="Arial"/>
@@ -3534,6 +3709,7 @@
               </w:rPr>
               <w:t>Given</w:t>
             </w:r>
+            <w:proofErr w:type="spellEnd"/>
           </w:p>
         </w:tc>
         <w:tc>
@@ -3609,6 +3785,7 @@
                 <w:szCs w:val="20"/>
               </w:rPr>
             </w:pPr>
+            <w:proofErr w:type="spellStart"/>
             <w:r>
               <w:rPr>
                 <w:rFonts w:ascii="Arial" w:eastAsia="Arial" w:hAnsi="Arial" w:cs="Arial"/>
@@ -3619,6 +3796,7 @@
               </w:rPr>
               <w:t>When</w:t>
             </w:r>
+            <w:proofErr w:type="spellEnd"/>
           </w:p>
         </w:tc>
         <w:tc>
@@ -3702,6 +3880,7 @@
                 <w:szCs w:val="20"/>
               </w:rPr>
             </w:pPr>
+            <w:proofErr w:type="spellStart"/>
             <w:r>
               <w:rPr>
                 <w:rFonts w:ascii="Arial" w:eastAsia="Arial" w:hAnsi="Arial" w:cs="Arial"/>
@@ -3712,6 +3891,7 @@
               </w:rPr>
               <w:t>Then</w:t>
             </w:r>
+            <w:proofErr w:type="spellEnd"/>
           </w:p>
         </w:tc>
         <w:tc>
@@ -3769,13 +3949,23 @@
                 <w:rFonts w:eastAsia="Arial"/>
               </w:rPr>
             </w:pPr>
-            <w:r>
-              <w:rPr>
-                <w:rFonts w:ascii="Arial" w:eastAsia="Arial" w:hAnsi="Arial" w:cs="Arial"/>
-                <w:sz w:val="20"/>
-                <w:szCs w:val="20"/>
-              </w:rPr>
-              <w:t>envoyée aux administrateurs RH</w:t>
+            <w:proofErr w:type="gramStart"/>
+            <w:r>
+              <w:rPr>
+                <w:rFonts w:ascii="Arial" w:eastAsia="Arial" w:hAnsi="Arial" w:cs="Arial"/>
+                <w:sz w:val="20"/>
+                <w:szCs w:val="20"/>
+              </w:rPr>
+              <w:t>envoyée</w:t>
+            </w:r>
+            <w:proofErr w:type="gramEnd"/>
+            <w:r>
+              <w:rPr>
+                <w:rFonts w:ascii="Arial" w:eastAsia="Arial" w:hAnsi="Arial" w:cs="Arial"/>
+                <w:sz w:val="20"/>
+                <w:szCs w:val="20"/>
+              </w:rPr>
+              <w:t xml:space="preserve"> aux administrateurs RH</w:t>
             </w:r>
           </w:p>
         </w:tc>
@@ -3889,6 +4079,7 @@
                 <w:szCs w:val="20"/>
               </w:rPr>
             </w:pPr>
+            <w:proofErr w:type="spellStart"/>
             <w:r>
               <w:rPr>
                 <w:rFonts w:ascii="Arial" w:eastAsia="Arial" w:hAnsi="Arial" w:cs="Arial"/>
@@ -3899,6 +4090,7 @@
               </w:rPr>
               <w:t>Given</w:t>
             </w:r>
+            <w:proofErr w:type="spellEnd"/>
           </w:p>
         </w:tc>
         <w:tc>
@@ -3974,6 +4166,7 @@
                 <w:szCs w:val="20"/>
               </w:rPr>
             </w:pPr>
+            <w:proofErr w:type="spellStart"/>
             <w:r>
               <w:rPr>
                 <w:rFonts w:ascii="Arial" w:eastAsia="Arial" w:hAnsi="Arial" w:cs="Arial"/>
@@ -3984,6 +4177,7 @@
               </w:rPr>
               <w:t>When</w:t>
             </w:r>
+            <w:proofErr w:type="spellEnd"/>
           </w:p>
         </w:tc>
         <w:tc>
@@ -4059,6 +4253,7 @@
                 <w:szCs w:val="20"/>
               </w:rPr>
             </w:pPr>
+            <w:proofErr w:type="spellStart"/>
             <w:r>
               <w:rPr>
                 <w:rFonts w:ascii="Arial" w:eastAsia="Arial" w:hAnsi="Arial" w:cs="Arial"/>
@@ -4069,6 +4264,7 @@
               </w:rPr>
               <w:t>Then</w:t>
             </w:r>
+            <w:proofErr w:type="spellEnd"/>
           </w:p>
         </w:tc>
         <w:tc>
@@ -4128,6 +4324,676 @@
         </w:rPr>
       </w:pPr>
     </w:p>
+    <w:tbl>
+      <w:tblPr>
+        <w:tblW w:w="9025" w:type="dxa"/>
+        <w:tblBorders>
+          <w:top w:val="nil"/>
+          <w:left w:val="nil"/>
+          <w:bottom w:val="nil"/>
+          <w:right w:val="nil"/>
+          <w:insideH w:val="nil"/>
+          <w:insideV w:val="nil"/>
+        </w:tblBorders>
+        <w:tblLayout w:type="fixed"/>
+        <w:tblLook w:val="0600" w:firstRow="0" w:lastRow="0" w:firstColumn="0" w:lastColumn="0" w:noHBand="1" w:noVBand="1"/>
+      </w:tblPr>
+      <w:tblGrid>
+        <w:gridCol w:w="1367"/>
+        <w:gridCol w:w="7658"/>
+      </w:tblGrid>
+      <w:tr>
+        <w:trPr>
+          <w:trHeight w:val="315"/>
+        </w:trPr>
+        <w:tc>
+          <w:tcPr>
+            <w:tcW w:w="9025" w:type="dxa"/>
+            <w:gridSpan w:val="2"/>
+            <w:tcBorders>
+              <w:top w:val="single" w:sz="6" w:space="0" w:color="FFFFFF"/>
+              <w:left w:val="single" w:sz="6" w:space="0" w:color="FFFFFF"/>
+              <w:bottom w:val="single" w:sz="6" w:space="0" w:color="FFFFFF"/>
+              <w:right w:val="single" w:sz="6" w:space="0" w:color="FFFFFF"/>
+            </w:tcBorders>
+            <w:shd w:val="clear" w:color="auto" w:fill="1155CC"/>
+            <w:tcMar>
+              <w:top w:w="40" w:type="dxa"/>
+              <w:left w:w="40" w:type="dxa"/>
+              <w:bottom w:w="40" w:type="dxa"/>
+              <w:right w:w="40" w:type="dxa"/>
+            </w:tcMar>
+            <w:vAlign w:val="center"/>
+          </w:tcPr>
+          <w:p>
+            <w:pPr>
+              <w:widowControl w:val="0"/>
+              <w:ind w:firstLine="0"/>
+              <w:jc w:val="center"/>
+              <w:rPr>
+                <w:rFonts w:ascii="Arial" w:eastAsia="Arial" w:hAnsi="Arial" w:cs="Arial"/>
+                <w:sz w:val="20"/>
+                <w:szCs w:val="20"/>
+              </w:rPr>
+            </w:pPr>
+            <w:r>
+              <w:rPr>
+                <w:rFonts w:ascii="Arial" w:eastAsia="Arial" w:hAnsi="Arial" w:cs="Arial"/>
+                <w:b/>
+                <w:color w:val="FFFFFF"/>
+                <w:sz w:val="22"/>
+                <w:szCs w:val="22"/>
+              </w:rPr>
+              <w:t>Scénario 1</w:t>
+            </w:r>
+            <w:r>
+              <w:rPr>
+                <w:rFonts w:ascii="Arial" w:eastAsia="Arial" w:hAnsi="Arial" w:cs="Arial"/>
+                <w:b/>
+                <w:color w:val="FFFFFF"/>
+                <w:sz w:val="22"/>
+                <w:szCs w:val="22"/>
+              </w:rPr>
+              <w:t>2</w:t>
+            </w:r>
+          </w:p>
+        </w:tc>
+      </w:tr>
+      <w:tr>
+        <w:trPr>
+          <w:trHeight w:val="315"/>
+        </w:trPr>
+        <w:tc>
+          <w:tcPr>
+            <w:tcW w:w="1367" w:type="dxa"/>
+            <w:tcBorders>
+              <w:top w:val="single" w:sz="6" w:space="0" w:color="FFFFFF"/>
+              <w:left w:val="single" w:sz="6" w:space="0" w:color="FFFFFF"/>
+              <w:bottom w:val="single" w:sz="6" w:space="0" w:color="FFFFFF"/>
+              <w:right w:val="single" w:sz="6" w:space="0" w:color="FFFFFF"/>
+            </w:tcBorders>
+            <w:shd w:val="clear" w:color="auto" w:fill="1155CC"/>
+            <w:tcMar>
+              <w:top w:w="40" w:type="dxa"/>
+              <w:left w:w="40" w:type="dxa"/>
+              <w:bottom w:w="40" w:type="dxa"/>
+              <w:right w:w="40" w:type="dxa"/>
+            </w:tcMar>
+            <w:vAlign w:val="center"/>
+          </w:tcPr>
+          <w:p>
+            <w:pPr>
+              <w:widowControl w:val="0"/>
+              <w:ind w:firstLine="0"/>
+              <w:jc w:val="center"/>
+              <w:rPr>
+                <w:rFonts w:ascii="Arial" w:eastAsia="Arial" w:hAnsi="Arial" w:cs="Arial"/>
+                <w:sz w:val="20"/>
+                <w:szCs w:val="20"/>
+              </w:rPr>
+            </w:pPr>
+            <w:proofErr w:type="spellStart"/>
+            <w:r>
+              <w:rPr>
+                <w:rFonts w:ascii="Arial" w:eastAsia="Arial" w:hAnsi="Arial" w:cs="Arial"/>
+                <w:b/>
+                <w:color w:val="FFFFFF"/>
+                <w:sz w:val="22"/>
+                <w:szCs w:val="22"/>
+              </w:rPr>
+              <w:t>Given</w:t>
+            </w:r>
+            <w:proofErr w:type="spellEnd"/>
+          </w:p>
+        </w:tc>
+        <w:tc>
+          <w:tcPr>
+            <w:tcW w:w="7658" w:type="dxa"/>
+            <w:tcBorders>
+              <w:top w:val="single" w:sz="6" w:space="0" w:color="FFFFFF"/>
+              <w:left w:val="single" w:sz="6" w:space="0" w:color="FFFFFF"/>
+              <w:bottom w:val="single" w:sz="6" w:space="0" w:color="1155CC"/>
+              <w:right w:val="single" w:sz="6" w:space="0" w:color="FFFFFF"/>
+            </w:tcBorders>
+            <w:shd w:val="clear" w:color="auto" w:fill="auto"/>
+            <w:tcMar>
+              <w:top w:w="40" w:type="dxa"/>
+              <w:left w:w="40" w:type="dxa"/>
+              <w:bottom w:w="40" w:type="dxa"/>
+              <w:right w:w="40" w:type="dxa"/>
+            </w:tcMar>
+            <w:vAlign w:val="center"/>
+          </w:tcPr>
+          <w:p>
+            <w:pPr>
+              <w:widowControl w:val="0"/>
+              <w:ind w:firstLine="0"/>
+              <w:jc w:val="left"/>
+              <w:rPr>
+                <w:rFonts w:ascii="Arial" w:eastAsia="Arial" w:hAnsi="Arial" w:cs="Arial"/>
+                <w:sz w:val="20"/>
+                <w:szCs w:val="20"/>
+              </w:rPr>
+            </w:pPr>
+            <w:r>
+              <w:rPr>
+                <w:rFonts w:ascii="Arial" w:eastAsia="Arial" w:hAnsi="Arial" w:cs="Arial"/>
+                <w:sz w:val="20"/>
+                <w:szCs w:val="20"/>
+              </w:rPr>
+              <w:t>Je suis un employé</w:t>
+            </w:r>
+          </w:p>
+        </w:tc>
+      </w:tr>
+      <w:tr>
+        <w:trPr>
+          <w:trHeight w:val="315"/>
+        </w:trPr>
+        <w:tc>
+          <w:tcPr>
+            <w:tcW w:w="1367" w:type="dxa"/>
+            <w:tcBorders>
+              <w:top w:val="single" w:sz="6" w:space="0" w:color="FFFFFF"/>
+              <w:left w:val="single" w:sz="6" w:space="0" w:color="FFFFFF"/>
+              <w:bottom w:val="single" w:sz="6" w:space="0" w:color="FFFFFF"/>
+              <w:right w:val="single" w:sz="6" w:space="0" w:color="FFFFFF"/>
+            </w:tcBorders>
+            <w:shd w:val="clear" w:color="auto" w:fill="1155CC"/>
+            <w:tcMar>
+              <w:top w:w="40" w:type="dxa"/>
+              <w:left w:w="40" w:type="dxa"/>
+              <w:bottom w:w="40" w:type="dxa"/>
+              <w:right w:w="40" w:type="dxa"/>
+            </w:tcMar>
+            <w:vAlign w:val="center"/>
+          </w:tcPr>
+          <w:p>
+            <w:pPr>
+              <w:widowControl w:val="0"/>
+              <w:ind w:firstLine="0"/>
+              <w:jc w:val="center"/>
+              <w:rPr>
+                <w:rFonts w:ascii="Arial" w:eastAsia="Arial" w:hAnsi="Arial" w:cs="Arial"/>
+                <w:sz w:val="20"/>
+                <w:szCs w:val="20"/>
+              </w:rPr>
+            </w:pPr>
+            <w:proofErr w:type="spellStart"/>
+            <w:r>
+              <w:rPr>
+                <w:rFonts w:ascii="Arial" w:eastAsia="Arial" w:hAnsi="Arial" w:cs="Arial"/>
+                <w:b/>
+                <w:color w:val="FFFFFF"/>
+                <w:sz w:val="22"/>
+                <w:szCs w:val="22"/>
+              </w:rPr>
+              <w:t>When</w:t>
+            </w:r>
+            <w:proofErr w:type="spellEnd"/>
+          </w:p>
+        </w:tc>
+        <w:tc>
+          <w:tcPr>
+            <w:tcW w:w="7658" w:type="dxa"/>
+            <w:tcBorders>
+              <w:top w:val="single" w:sz="6" w:space="0" w:color="1155CC"/>
+              <w:left w:val="single" w:sz="6" w:space="0" w:color="FFFFFF"/>
+              <w:bottom w:val="single" w:sz="6" w:space="0" w:color="1155CC"/>
+              <w:right w:val="single" w:sz="6" w:space="0" w:color="FFFFFF"/>
+            </w:tcBorders>
+            <w:shd w:val="clear" w:color="auto" w:fill="auto"/>
+            <w:tcMar>
+              <w:top w:w="40" w:type="dxa"/>
+              <w:left w:w="0" w:type="dxa"/>
+              <w:bottom w:w="40" w:type="dxa"/>
+              <w:right w:w="0" w:type="dxa"/>
+            </w:tcMar>
+            <w:vAlign w:val="center"/>
+          </w:tcPr>
+          <w:p>
+            <w:pPr>
+              <w:widowControl w:val="0"/>
+              <w:ind w:firstLine="0"/>
+              <w:jc w:val="left"/>
+              <w:rPr>
+                <w:rFonts w:ascii="Arial" w:eastAsia="Arial" w:hAnsi="Arial" w:cs="Arial"/>
+                <w:sz w:val="20"/>
+                <w:szCs w:val="20"/>
+              </w:rPr>
+            </w:pPr>
+            <w:r>
+              <w:rPr>
+                <w:rFonts w:ascii="Arial" w:eastAsia="Arial" w:hAnsi="Arial" w:cs="Arial"/>
+                <w:sz w:val="20"/>
+                <w:szCs w:val="20"/>
+              </w:rPr>
+              <w:t>Je clique sur nouvelle note de frais</w:t>
+            </w:r>
+          </w:p>
+        </w:tc>
+      </w:tr>
+      <w:tr>
+        <w:trPr>
+          <w:trHeight w:val="315"/>
+        </w:trPr>
+        <w:tc>
+          <w:tcPr>
+            <w:tcW w:w="1367" w:type="dxa"/>
+            <w:tcBorders>
+              <w:top w:val="single" w:sz="6" w:space="0" w:color="FFFFFF"/>
+              <w:left w:val="single" w:sz="6" w:space="0" w:color="FFFFFF"/>
+              <w:bottom w:val="single" w:sz="6" w:space="0" w:color="FFFFFF"/>
+              <w:right w:val="single" w:sz="6" w:space="0" w:color="FFFFFF"/>
+            </w:tcBorders>
+            <w:shd w:val="clear" w:color="auto" w:fill="1155CC"/>
+            <w:tcMar>
+              <w:top w:w="40" w:type="dxa"/>
+              <w:left w:w="40" w:type="dxa"/>
+              <w:bottom w:w="40" w:type="dxa"/>
+              <w:right w:w="40" w:type="dxa"/>
+            </w:tcMar>
+            <w:vAlign w:val="center"/>
+          </w:tcPr>
+          <w:p>
+            <w:pPr>
+              <w:widowControl w:val="0"/>
+              <w:ind w:firstLine="0"/>
+              <w:jc w:val="center"/>
+              <w:rPr>
+                <w:rFonts w:ascii="Arial" w:eastAsia="Arial" w:hAnsi="Arial" w:cs="Arial"/>
+                <w:sz w:val="20"/>
+                <w:szCs w:val="20"/>
+              </w:rPr>
+            </w:pPr>
+            <w:proofErr w:type="spellStart"/>
+            <w:r>
+              <w:rPr>
+                <w:rFonts w:ascii="Arial" w:eastAsia="Arial" w:hAnsi="Arial" w:cs="Arial"/>
+                <w:b/>
+                <w:color w:val="FFFFFF"/>
+                <w:sz w:val="22"/>
+                <w:szCs w:val="22"/>
+              </w:rPr>
+              <w:t>Then</w:t>
+            </w:r>
+            <w:proofErr w:type="spellEnd"/>
+          </w:p>
+        </w:tc>
+        <w:tc>
+          <w:tcPr>
+            <w:tcW w:w="7658" w:type="dxa"/>
+            <w:tcBorders>
+              <w:top w:val="single" w:sz="6" w:space="0" w:color="1155CC"/>
+              <w:left w:val="single" w:sz="6" w:space="0" w:color="FFFFFF"/>
+              <w:bottom w:val="single" w:sz="6" w:space="0" w:color="FFFFFF"/>
+              <w:right w:val="single" w:sz="6" w:space="0" w:color="FFFFFF"/>
+            </w:tcBorders>
+            <w:shd w:val="clear" w:color="auto" w:fill="auto"/>
+            <w:tcMar>
+              <w:top w:w="40" w:type="dxa"/>
+              <w:left w:w="40" w:type="dxa"/>
+              <w:bottom w:w="40" w:type="dxa"/>
+              <w:right w:w="40" w:type="dxa"/>
+            </w:tcMar>
+            <w:vAlign w:val="center"/>
+          </w:tcPr>
+          <w:p>
+            <w:pPr>
+              <w:widowControl w:val="0"/>
+              <w:ind w:left="720" w:hanging="720"/>
+              <w:jc w:val="left"/>
+              <w:rPr>
+                <w:rFonts w:eastAsia="Arial"/>
+              </w:rPr>
+            </w:pPr>
+            <w:r>
+              <w:rPr>
+                <w:rFonts w:ascii="Arial" w:eastAsia="Arial" w:hAnsi="Arial" w:cs="Arial"/>
+                <w:sz w:val="20"/>
+                <w:szCs w:val="20"/>
+              </w:rPr>
+              <w:t>La page de création d’une nouvelle facture s’affiche</w:t>
+            </w:r>
+          </w:p>
+        </w:tc>
+      </w:tr>
+      <w:tr>
+        <w:trPr>
+          <w:trHeight w:val="315"/>
+        </w:trPr>
+        <w:tc>
+          <w:tcPr>
+            <w:tcW w:w="9025" w:type="dxa"/>
+            <w:gridSpan w:val="2"/>
+            <w:tcBorders>
+              <w:top w:val="single" w:sz="6" w:space="0" w:color="FFFFFF"/>
+              <w:left w:val="single" w:sz="6" w:space="0" w:color="FFFFFF"/>
+              <w:bottom w:val="single" w:sz="6" w:space="0" w:color="FFFFFF"/>
+              <w:right w:val="single" w:sz="6" w:space="0" w:color="FFFFFF"/>
+            </w:tcBorders>
+            <w:shd w:val="clear" w:color="auto" w:fill="1155CC"/>
+            <w:tcMar>
+              <w:top w:w="40" w:type="dxa"/>
+              <w:left w:w="40" w:type="dxa"/>
+              <w:bottom w:w="40" w:type="dxa"/>
+              <w:right w:w="40" w:type="dxa"/>
+            </w:tcMar>
+            <w:vAlign w:val="center"/>
+          </w:tcPr>
+          <w:p>
+            <w:pPr>
+              <w:widowControl w:val="0"/>
+              <w:ind w:firstLine="0"/>
+              <w:jc w:val="center"/>
+              <w:rPr>
+                <w:rFonts w:ascii="Arial" w:eastAsia="Arial" w:hAnsi="Arial" w:cs="Arial"/>
+                <w:sz w:val="20"/>
+                <w:szCs w:val="20"/>
+              </w:rPr>
+            </w:pPr>
+            <w:r>
+              <w:rPr>
+                <w:rFonts w:ascii="Arial" w:eastAsia="Arial" w:hAnsi="Arial" w:cs="Arial"/>
+                <w:b/>
+                <w:color w:val="FFFFFF"/>
+                <w:sz w:val="22"/>
+                <w:szCs w:val="22"/>
+              </w:rPr>
+              <w:lastRenderedPageBreak/>
+              <w:t>Scénario 1</w:t>
+            </w:r>
+            <w:r>
+              <w:rPr>
+                <w:rFonts w:ascii="Arial" w:eastAsia="Arial" w:hAnsi="Arial" w:cs="Arial"/>
+                <w:b/>
+                <w:color w:val="FFFFFF"/>
+                <w:sz w:val="22"/>
+                <w:szCs w:val="22"/>
+              </w:rPr>
+              <w:t>3</w:t>
+            </w:r>
+          </w:p>
+        </w:tc>
+      </w:tr>
+      <w:tr>
+        <w:trPr>
+          <w:trHeight w:val="315"/>
+        </w:trPr>
+        <w:tc>
+          <w:tcPr>
+            <w:tcW w:w="1367" w:type="dxa"/>
+            <w:tcBorders>
+              <w:top w:val="single" w:sz="6" w:space="0" w:color="FFFFFF"/>
+              <w:left w:val="single" w:sz="6" w:space="0" w:color="FFFFFF"/>
+              <w:bottom w:val="single" w:sz="6" w:space="0" w:color="FFFFFF"/>
+              <w:right w:val="single" w:sz="6" w:space="0" w:color="FFFFFF"/>
+            </w:tcBorders>
+            <w:shd w:val="clear" w:color="auto" w:fill="1155CC"/>
+            <w:tcMar>
+              <w:top w:w="40" w:type="dxa"/>
+              <w:left w:w="40" w:type="dxa"/>
+              <w:bottom w:w="40" w:type="dxa"/>
+              <w:right w:w="40" w:type="dxa"/>
+            </w:tcMar>
+            <w:vAlign w:val="center"/>
+          </w:tcPr>
+          <w:p>
+            <w:pPr>
+              <w:widowControl w:val="0"/>
+              <w:ind w:firstLine="0"/>
+              <w:jc w:val="center"/>
+              <w:rPr>
+                <w:rFonts w:ascii="Arial" w:eastAsia="Arial" w:hAnsi="Arial" w:cs="Arial"/>
+                <w:sz w:val="20"/>
+                <w:szCs w:val="20"/>
+              </w:rPr>
+            </w:pPr>
+            <w:proofErr w:type="spellStart"/>
+            <w:r>
+              <w:rPr>
+                <w:rFonts w:ascii="Arial" w:eastAsia="Arial" w:hAnsi="Arial" w:cs="Arial"/>
+                <w:b/>
+                <w:color w:val="FFFFFF"/>
+                <w:sz w:val="22"/>
+                <w:szCs w:val="22"/>
+              </w:rPr>
+              <w:t>Given</w:t>
+            </w:r>
+            <w:proofErr w:type="spellEnd"/>
+          </w:p>
+        </w:tc>
+        <w:tc>
+          <w:tcPr>
+            <w:tcW w:w="7658" w:type="dxa"/>
+            <w:tcBorders>
+              <w:top w:val="single" w:sz="6" w:space="0" w:color="FFFFFF"/>
+              <w:left w:val="single" w:sz="6" w:space="0" w:color="FFFFFF"/>
+              <w:bottom w:val="single" w:sz="6" w:space="0" w:color="1155CC"/>
+              <w:right w:val="single" w:sz="6" w:space="0" w:color="FFFFFF"/>
+            </w:tcBorders>
+            <w:shd w:val="clear" w:color="auto" w:fill="auto"/>
+            <w:tcMar>
+              <w:top w:w="40" w:type="dxa"/>
+              <w:left w:w="40" w:type="dxa"/>
+              <w:bottom w:w="40" w:type="dxa"/>
+              <w:right w:w="40" w:type="dxa"/>
+            </w:tcMar>
+            <w:vAlign w:val="center"/>
+          </w:tcPr>
+          <w:p>
+            <w:pPr>
+              <w:widowControl w:val="0"/>
+              <w:ind w:firstLine="0"/>
+              <w:jc w:val="left"/>
+              <w:rPr>
+                <w:rFonts w:ascii="Arial" w:eastAsia="Arial" w:hAnsi="Arial" w:cs="Arial"/>
+                <w:sz w:val="20"/>
+                <w:szCs w:val="20"/>
+              </w:rPr>
+            </w:pPr>
+            <w:r>
+              <w:rPr>
+                <w:rFonts w:ascii="Arial" w:eastAsia="Arial" w:hAnsi="Arial" w:cs="Arial"/>
+                <w:sz w:val="20"/>
+                <w:szCs w:val="20"/>
+              </w:rPr>
+              <w:t>Je suis un employé</w:t>
+            </w:r>
+          </w:p>
+        </w:tc>
+      </w:tr>
+      <w:tr>
+        <w:trPr>
+          <w:trHeight w:val="315"/>
+        </w:trPr>
+        <w:tc>
+          <w:tcPr>
+            <w:tcW w:w="1367" w:type="dxa"/>
+            <w:tcBorders>
+              <w:top w:val="single" w:sz="6" w:space="0" w:color="FFFFFF"/>
+              <w:left w:val="single" w:sz="6" w:space="0" w:color="FFFFFF"/>
+              <w:bottom w:val="single" w:sz="6" w:space="0" w:color="FFFFFF"/>
+              <w:right w:val="single" w:sz="6" w:space="0" w:color="FFFFFF"/>
+            </w:tcBorders>
+            <w:shd w:val="clear" w:color="auto" w:fill="1155CC"/>
+            <w:tcMar>
+              <w:top w:w="40" w:type="dxa"/>
+              <w:left w:w="40" w:type="dxa"/>
+              <w:bottom w:w="40" w:type="dxa"/>
+              <w:right w:w="40" w:type="dxa"/>
+            </w:tcMar>
+            <w:vAlign w:val="center"/>
+          </w:tcPr>
+          <w:p>
+            <w:pPr>
+              <w:widowControl w:val="0"/>
+              <w:ind w:firstLine="0"/>
+              <w:jc w:val="center"/>
+              <w:rPr>
+                <w:rFonts w:ascii="Arial" w:eastAsia="Arial" w:hAnsi="Arial" w:cs="Arial"/>
+                <w:sz w:val="20"/>
+                <w:szCs w:val="20"/>
+              </w:rPr>
+            </w:pPr>
+            <w:proofErr w:type="spellStart"/>
+            <w:r>
+              <w:rPr>
+                <w:rFonts w:ascii="Arial" w:eastAsia="Arial" w:hAnsi="Arial" w:cs="Arial"/>
+                <w:b/>
+                <w:color w:val="FFFFFF"/>
+                <w:sz w:val="22"/>
+                <w:szCs w:val="22"/>
+              </w:rPr>
+              <w:t>When</w:t>
+            </w:r>
+            <w:proofErr w:type="spellEnd"/>
+          </w:p>
+        </w:tc>
+        <w:tc>
+          <w:tcPr>
+            <w:tcW w:w="7658" w:type="dxa"/>
+            <w:tcBorders>
+              <w:top w:val="single" w:sz="6" w:space="0" w:color="1155CC"/>
+              <w:left w:val="single" w:sz="6" w:space="0" w:color="FFFFFF"/>
+              <w:bottom w:val="single" w:sz="6" w:space="0" w:color="1155CC"/>
+              <w:right w:val="single" w:sz="6" w:space="0" w:color="FFFFFF"/>
+            </w:tcBorders>
+            <w:shd w:val="clear" w:color="auto" w:fill="auto"/>
+            <w:tcMar>
+              <w:top w:w="40" w:type="dxa"/>
+              <w:left w:w="0" w:type="dxa"/>
+              <w:bottom w:w="40" w:type="dxa"/>
+              <w:right w:w="0" w:type="dxa"/>
+            </w:tcMar>
+            <w:vAlign w:val="center"/>
+          </w:tcPr>
+          <w:p>
+            <w:pPr>
+              <w:widowControl w:val="0"/>
+              <w:ind w:firstLine="0"/>
+              <w:jc w:val="left"/>
+              <w:rPr>
+                <w:rFonts w:ascii="Arial" w:eastAsia="Arial" w:hAnsi="Arial" w:cs="Arial"/>
+                <w:sz w:val="20"/>
+                <w:szCs w:val="20"/>
+              </w:rPr>
+            </w:pPr>
+            <w:r>
+              <w:rPr>
+                <w:rFonts w:ascii="Arial" w:eastAsia="Arial" w:hAnsi="Arial" w:cs="Arial"/>
+                <w:sz w:val="20"/>
+                <w:szCs w:val="20"/>
+              </w:rPr>
+              <w:t>J’</w:t>
+            </w:r>
+            <w:proofErr w:type="spellStart"/>
+            <w:r>
+              <w:rPr>
+                <w:rFonts w:ascii="Arial" w:eastAsia="Arial" w:hAnsi="Arial" w:cs="Arial"/>
+                <w:sz w:val="20"/>
+                <w:szCs w:val="20"/>
+              </w:rPr>
+              <w:t>upload</w:t>
+            </w:r>
+            <w:proofErr w:type="spellEnd"/>
+            <w:r>
+              <w:rPr>
+                <w:rFonts w:ascii="Arial" w:eastAsia="Arial" w:hAnsi="Arial" w:cs="Arial"/>
+                <w:sz w:val="20"/>
+                <w:szCs w:val="20"/>
+              </w:rPr>
+              <w:t xml:space="preserve"> un fichier d’un format autre que png, jpg ou jpeg</w:t>
+            </w:r>
+          </w:p>
+        </w:tc>
+      </w:tr>
+      <w:tr>
+        <w:trPr>
+          <w:trHeight w:val="315"/>
+        </w:trPr>
+        <w:tc>
+          <w:tcPr>
+            <w:tcW w:w="1367" w:type="dxa"/>
+            <w:tcBorders>
+              <w:top w:val="single" w:sz="6" w:space="0" w:color="FFFFFF"/>
+              <w:left w:val="single" w:sz="6" w:space="0" w:color="FFFFFF"/>
+              <w:bottom w:val="single" w:sz="6" w:space="0" w:color="FFFFFF"/>
+              <w:right w:val="single" w:sz="6" w:space="0" w:color="FFFFFF"/>
+            </w:tcBorders>
+            <w:shd w:val="clear" w:color="auto" w:fill="1155CC"/>
+            <w:tcMar>
+              <w:top w:w="40" w:type="dxa"/>
+              <w:left w:w="40" w:type="dxa"/>
+              <w:bottom w:w="40" w:type="dxa"/>
+              <w:right w:w="40" w:type="dxa"/>
+            </w:tcMar>
+            <w:vAlign w:val="center"/>
+          </w:tcPr>
+          <w:p>
+            <w:pPr>
+              <w:widowControl w:val="0"/>
+              <w:ind w:firstLine="0"/>
+              <w:jc w:val="center"/>
+              <w:rPr>
+                <w:rFonts w:ascii="Arial" w:eastAsia="Arial" w:hAnsi="Arial" w:cs="Arial"/>
+                <w:sz w:val="20"/>
+                <w:szCs w:val="20"/>
+              </w:rPr>
+            </w:pPr>
+            <w:proofErr w:type="spellStart"/>
+            <w:r>
+              <w:rPr>
+                <w:rFonts w:ascii="Arial" w:eastAsia="Arial" w:hAnsi="Arial" w:cs="Arial"/>
+                <w:b/>
+                <w:color w:val="FFFFFF"/>
+                <w:sz w:val="22"/>
+                <w:szCs w:val="22"/>
+              </w:rPr>
+              <w:t>Then</w:t>
+            </w:r>
+            <w:proofErr w:type="spellEnd"/>
+          </w:p>
+        </w:tc>
+        <w:tc>
+          <w:tcPr>
+            <w:tcW w:w="7658" w:type="dxa"/>
+            <w:tcBorders>
+              <w:top w:val="single" w:sz="6" w:space="0" w:color="1155CC"/>
+              <w:left w:val="single" w:sz="6" w:space="0" w:color="FFFFFF"/>
+              <w:bottom w:val="single" w:sz="6" w:space="0" w:color="FFFFFF"/>
+              <w:right w:val="single" w:sz="6" w:space="0" w:color="FFFFFF"/>
+            </w:tcBorders>
+            <w:shd w:val="clear" w:color="auto" w:fill="auto"/>
+            <w:tcMar>
+              <w:top w:w="40" w:type="dxa"/>
+              <w:left w:w="40" w:type="dxa"/>
+              <w:bottom w:w="40" w:type="dxa"/>
+              <w:right w:w="40" w:type="dxa"/>
+            </w:tcMar>
+            <w:vAlign w:val="center"/>
+          </w:tcPr>
+          <w:p>
+            <w:pPr>
+              <w:widowControl w:val="0"/>
+              <w:ind w:left="720" w:hanging="720"/>
+              <w:jc w:val="left"/>
+              <w:rPr>
+                <w:rFonts w:eastAsia="Arial"/>
+              </w:rPr>
+            </w:pPr>
+            <w:r>
+              <w:rPr>
+                <w:rFonts w:ascii="Arial" w:eastAsia="Arial" w:hAnsi="Arial" w:cs="Arial"/>
+                <w:sz w:val="20"/>
+                <w:szCs w:val="20"/>
+              </w:rPr>
+              <w:t>Une erreur s’affiche</w:t>
+            </w:r>
+          </w:p>
+        </w:tc>
+      </w:tr>
+    </w:tbl>
     <w:p>
       <w:pPr>
         <w:ind w:firstLine="0"/>
@@ -4138,6 +5004,674 @@
         </w:rPr>
       </w:pPr>
     </w:p>
+    <w:tbl>
+      <w:tblPr>
+        <w:tblW w:w="9025" w:type="dxa"/>
+        <w:tblBorders>
+          <w:top w:val="nil"/>
+          <w:left w:val="nil"/>
+          <w:bottom w:val="nil"/>
+          <w:right w:val="nil"/>
+          <w:insideH w:val="nil"/>
+          <w:insideV w:val="nil"/>
+        </w:tblBorders>
+        <w:tblLayout w:type="fixed"/>
+        <w:tblLook w:val="0600" w:firstRow="0" w:lastRow="0" w:firstColumn="0" w:lastColumn="0" w:noHBand="1" w:noVBand="1"/>
+      </w:tblPr>
+      <w:tblGrid>
+        <w:gridCol w:w="1367"/>
+        <w:gridCol w:w="7658"/>
+      </w:tblGrid>
+      <w:tr>
+        <w:trPr>
+          <w:trHeight w:val="315"/>
+        </w:trPr>
+        <w:tc>
+          <w:tcPr>
+            <w:tcW w:w="9025" w:type="dxa"/>
+            <w:gridSpan w:val="2"/>
+            <w:tcBorders>
+              <w:top w:val="single" w:sz="6" w:space="0" w:color="FFFFFF"/>
+              <w:left w:val="single" w:sz="6" w:space="0" w:color="FFFFFF"/>
+              <w:bottom w:val="single" w:sz="6" w:space="0" w:color="FFFFFF"/>
+              <w:right w:val="single" w:sz="6" w:space="0" w:color="FFFFFF"/>
+            </w:tcBorders>
+            <w:shd w:val="clear" w:color="auto" w:fill="1155CC"/>
+            <w:tcMar>
+              <w:top w:w="40" w:type="dxa"/>
+              <w:left w:w="40" w:type="dxa"/>
+              <w:bottom w:w="40" w:type="dxa"/>
+              <w:right w:w="40" w:type="dxa"/>
+            </w:tcMar>
+            <w:vAlign w:val="center"/>
+          </w:tcPr>
+          <w:p>
+            <w:pPr>
+              <w:widowControl w:val="0"/>
+              <w:ind w:firstLine="0"/>
+              <w:jc w:val="center"/>
+              <w:rPr>
+                <w:rFonts w:ascii="Arial" w:eastAsia="Arial" w:hAnsi="Arial" w:cs="Arial"/>
+                <w:sz w:val="20"/>
+                <w:szCs w:val="20"/>
+              </w:rPr>
+            </w:pPr>
+            <w:r>
+              <w:rPr>
+                <w:rFonts w:ascii="Arial" w:eastAsia="Arial" w:hAnsi="Arial" w:cs="Arial"/>
+                <w:b/>
+                <w:color w:val="FFFFFF"/>
+                <w:sz w:val="22"/>
+                <w:szCs w:val="22"/>
+              </w:rPr>
+              <w:t>Scénario 1</w:t>
+            </w:r>
+            <w:r>
+              <w:rPr>
+                <w:rFonts w:ascii="Arial" w:eastAsia="Arial" w:hAnsi="Arial" w:cs="Arial"/>
+                <w:b/>
+                <w:color w:val="FFFFFF"/>
+                <w:sz w:val="22"/>
+                <w:szCs w:val="22"/>
+              </w:rPr>
+              <w:t>4</w:t>
+            </w:r>
+          </w:p>
+        </w:tc>
+      </w:tr>
+      <w:tr>
+        <w:trPr>
+          <w:trHeight w:val="315"/>
+        </w:trPr>
+        <w:tc>
+          <w:tcPr>
+            <w:tcW w:w="1367" w:type="dxa"/>
+            <w:tcBorders>
+              <w:top w:val="single" w:sz="6" w:space="0" w:color="FFFFFF"/>
+              <w:left w:val="single" w:sz="6" w:space="0" w:color="FFFFFF"/>
+              <w:bottom w:val="single" w:sz="6" w:space="0" w:color="FFFFFF"/>
+              <w:right w:val="single" w:sz="6" w:space="0" w:color="FFFFFF"/>
+            </w:tcBorders>
+            <w:shd w:val="clear" w:color="auto" w:fill="1155CC"/>
+            <w:tcMar>
+              <w:top w:w="40" w:type="dxa"/>
+              <w:left w:w="40" w:type="dxa"/>
+              <w:bottom w:w="40" w:type="dxa"/>
+              <w:right w:w="40" w:type="dxa"/>
+            </w:tcMar>
+            <w:vAlign w:val="center"/>
+          </w:tcPr>
+          <w:p>
+            <w:pPr>
+              <w:widowControl w:val="0"/>
+              <w:ind w:firstLine="0"/>
+              <w:jc w:val="center"/>
+              <w:rPr>
+                <w:rFonts w:ascii="Arial" w:eastAsia="Arial" w:hAnsi="Arial" w:cs="Arial"/>
+                <w:sz w:val="20"/>
+                <w:szCs w:val="20"/>
+              </w:rPr>
+            </w:pPr>
+            <w:proofErr w:type="spellStart"/>
+            <w:r>
+              <w:rPr>
+                <w:rFonts w:ascii="Arial" w:eastAsia="Arial" w:hAnsi="Arial" w:cs="Arial"/>
+                <w:b/>
+                <w:color w:val="FFFFFF"/>
+                <w:sz w:val="22"/>
+                <w:szCs w:val="22"/>
+              </w:rPr>
+              <w:t>Given</w:t>
+            </w:r>
+            <w:proofErr w:type="spellEnd"/>
+          </w:p>
+        </w:tc>
+        <w:tc>
+          <w:tcPr>
+            <w:tcW w:w="7658" w:type="dxa"/>
+            <w:tcBorders>
+              <w:top w:val="single" w:sz="6" w:space="0" w:color="FFFFFF"/>
+              <w:left w:val="single" w:sz="6" w:space="0" w:color="FFFFFF"/>
+              <w:bottom w:val="single" w:sz="6" w:space="0" w:color="1155CC"/>
+              <w:right w:val="single" w:sz="6" w:space="0" w:color="FFFFFF"/>
+            </w:tcBorders>
+            <w:shd w:val="clear" w:color="auto" w:fill="auto"/>
+            <w:tcMar>
+              <w:top w:w="40" w:type="dxa"/>
+              <w:left w:w="40" w:type="dxa"/>
+              <w:bottom w:w="40" w:type="dxa"/>
+              <w:right w:w="40" w:type="dxa"/>
+            </w:tcMar>
+            <w:vAlign w:val="center"/>
+          </w:tcPr>
+          <w:p>
+            <w:pPr>
+              <w:widowControl w:val="0"/>
+              <w:ind w:firstLine="0"/>
+              <w:jc w:val="left"/>
+              <w:rPr>
+                <w:rFonts w:ascii="Arial" w:eastAsia="Arial" w:hAnsi="Arial" w:cs="Arial"/>
+                <w:sz w:val="20"/>
+                <w:szCs w:val="20"/>
+              </w:rPr>
+            </w:pPr>
+            <w:r>
+              <w:rPr>
+                <w:rFonts w:ascii="Arial" w:eastAsia="Arial" w:hAnsi="Arial" w:cs="Arial"/>
+                <w:sz w:val="20"/>
+                <w:szCs w:val="20"/>
+              </w:rPr>
+              <w:t>Je suis un employé</w:t>
+            </w:r>
+          </w:p>
+        </w:tc>
+      </w:tr>
+      <w:tr>
+        <w:trPr>
+          <w:trHeight w:val="315"/>
+        </w:trPr>
+        <w:tc>
+          <w:tcPr>
+            <w:tcW w:w="1367" w:type="dxa"/>
+            <w:tcBorders>
+              <w:top w:val="single" w:sz="6" w:space="0" w:color="FFFFFF"/>
+              <w:left w:val="single" w:sz="6" w:space="0" w:color="FFFFFF"/>
+              <w:bottom w:val="single" w:sz="6" w:space="0" w:color="FFFFFF"/>
+              <w:right w:val="single" w:sz="6" w:space="0" w:color="FFFFFF"/>
+            </w:tcBorders>
+            <w:shd w:val="clear" w:color="auto" w:fill="1155CC"/>
+            <w:tcMar>
+              <w:top w:w="40" w:type="dxa"/>
+              <w:left w:w="40" w:type="dxa"/>
+              <w:bottom w:w="40" w:type="dxa"/>
+              <w:right w:w="40" w:type="dxa"/>
+            </w:tcMar>
+            <w:vAlign w:val="center"/>
+          </w:tcPr>
+          <w:p>
+            <w:pPr>
+              <w:widowControl w:val="0"/>
+              <w:ind w:firstLine="0"/>
+              <w:jc w:val="center"/>
+              <w:rPr>
+                <w:rFonts w:ascii="Arial" w:eastAsia="Arial" w:hAnsi="Arial" w:cs="Arial"/>
+                <w:sz w:val="20"/>
+                <w:szCs w:val="20"/>
+              </w:rPr>
+            </w:pPr>
+            <w:proofErr w:type="spellStart"/>
+            <w:r>
+              <w:rPr>
+                <w:rFonts w:ascii="Arial" w:eastAsia="Arial" w:hAnsi="Arial" w:cs="Arial"/>
+                <w:b/>
+                <w:color w:val="FFFFFF"/>
+                <w:sz w:val="22"/>
+                <w:szCs w:val="22"/>
+              </w:rPr>
+              <w:t>When</w:t>
+            </w:r>
+            <w:proofErr w:type="spellEnd"/>
+          </w:p>
+        </w:tc>
+        <w:tc>
+          <w:tcPr>
+            <w:tcW w:w="7658" w:type="dxa"/>
+            <w:tcBorders>
+              <w:top w:val="single" w:sz="6" w:space="0" w:color="1155CC"/>
+              <w:left w:val="single" w:sz="6" w:space="0" w:color="FFFFFF"/>
+              <w:bottom w:val="single" w:sz="6" w:space="0" w:color="1155CC"/>
+              <w:right w:val="single" w:sz="6" w:space="0" w:color="FFFFFF"/>
+            </w:tcBorders>
+            <w:shd w:val="clear" w:color="auto" w:fill="auto"/>
+            <w:tcMar>
+              <w:top w:w="40" w:type="dxa"/>
+              <w:left w:w="0" w:type="dxa"/>
+              <w:bottom w:w="40" w:type="dxa"/>
+              <w:right w:w="0" w:type="dxa"/>
+            </w:tcMar>
+            <w:vAlign w:val="center"/>
+          </w:tcPr>
+          <w:p>
+            <w:pPr>
+              <w:widowControl w:val="0"/>
+              <w:ind w:firstLine="0"/>
+              <w:jc w:val="left"/>
+              <w:rPr>
+                <w:rFonts w:ascii="Arial" w:eastAsia="Arial" w:hAnsi="Arial" w:cs="Arial"/>
+                <w:sz w:val="20"/>
+                <w:szCs w:val="20"/>
+              </w:rPr>
+            </w:pPr>
+            <w:r>
+              <w:rPr>
+                <w:rFonts w:ascii="Arial" w:eastAsia="Arial" w:hAnsi="Arial" w:cs="Arial"/>
+                <w:sz w:val="20"/>
+                <w:szCs w:val="20"/>
+              </w:rPr>
+              <w:t xml:space="preserve">Je me connecte au </w:t>
+            </w:r>
+            <w:proofErr w:type="spellStart"/>
+            <w:r>
+              <w:rPr>
+                <w:rFonts w:ascii="Arial" w:eastAsia="Arial" w:hAnsi="Arial" w:cs="Arial"/>
+                <w:sz w:val="20"/>
+                <w:szCs w:val="20"/>
+              </w:rPr>
+              <w:t>dashboard</w:t>
+            </w:r>
+            <w:proofErr w:type="spellEnd"/>
+          </w:p>
+        </w:tc>
+      </w:tr>
+      <w:tr>
+        <w:trPr>
+          <w:trHeight w:val="315"/>
+        </w:trPr>
+        <w:tc>
+          <w:tcPr>
+            <w:tcW w:w="1367" w:type="dxa"/>
+            <w:tcBorders>
+              <w:top w:val="single" w:sz="6" w:space="0" w:color="FFFFFF"/>
+              <w:left w:val="single" w:sz="6" w:space="0" w:color="FFFFFF"/>
+              <w:bottom w:val="single" w:sz="6" w:space="0" w:color="FFFFFF"/>
+              <w:right w:val="single" w:sz="6" w:space="0" w:color="FFFFFF"/>
+            </w:tcBorders>
+            <w:shd w:val="clear" w:color="auto" w:fill="1155CC"/>
+            <w:tcMar>
+              <w:top w:w="40" w:type="dxa"/>
+              <w:left w:w="40" w:type="dxa"/>
+              <w:bottom w:w="40" w:type="dxa"/>
+              <w:right w:w="40" w:type="dxa"/>
+            </w:tcMar>
+            <w:vAlign w:val="center"/>
+          </w:tcPr>
+          <w:p>
+            <w:pPr>
+              <w:widowControl w:val="0"/>
+              <w:ind w:firstLine="0"/>
+              <w:jc w:val="center"/>
+              <w:rPr>
+                <w:rFonts w:ascii="Arial" w:eastAsia="Arial" w:hAnsi="Arial" w:cs="Arial"/>
+                <w:sz w:val="20"/>
+                <w:szCs w:val="20"/>
+              </w:rPr>
+            </w:pPr>
+            <w:proofErr w:type="spellStart"/>
+            <w:r>
+              <w:rPr>
+                <w:rFonts w:ascii="Arial" w:eastAsia="Arial" w:hAnsi="Arial" w:cs="Arial"/>
+                <w:b/>
+                <w:color w:val="FFFFFF"/>
+                <w:sz w:val="22"/>
+                <w:szCs w:val="22"/>
+              </w:rPr>
+              <w:t>Then</w:t>
+            </w:r>
+            <w:proofErr w:type="spellEnd"/>
+          </w:p>
+        </w:tc>
+        <w:tc>
+          <w:tcPr>
+            <w:tcW w:w="7658" w:type="dxa"/>
+            <w:tcBorders>
+              <w:top w:val="single" w:sz="6" w:space="0" w:color="1155CC"/>
+              <w:left w:val="single" w:sz="6" w:space="0" w:color="FFFFFF"/>
+              <w:bottom w:val="single" w:sz="6" w:space="0" w:color="FFFFFF"/>
+              <w:right w:val="single" w:sz="6" w:space="0" w:color="FFFFFF"/>
+            </w:tcBorders>
+            <w:shd w:val="clear" w:color="auto" w:fill="auto"/>
+            <w:tcMar>
+              <w:top w:w="40" w:type="dxa"/>
+              <w:left w:w="40" w:type="dxa"/>
+              <w:bottom w:w="40" w:type="dxa"/>
+              <w:right w:w="40" w:type="dxa"/>
+            </w:tcMar>
+            <w:vAlign w:val="center"/>
+          </w:tcPr>
+          <w:p>
+            <w:pPr>
+              <w:widowControl w:val="0"/>
+              <w:ind w:left="720" w:hanging="720"/>
+              <w:jc w:val="left"/>
+              <w:rPr>
+                <w:rFonts w:ascii="Arial" w:eastAsia="Arial" w:hAnsi="Arial" w:cs="Arial"/>
+                <w:sz w:val="20"/>
+                <w:szCs w:val="20"/>
+              </w:rPr>
+            </w:pPr>
+            <w:r>
+              <w:rPr>
+                <w:rFonts w:ascii="Arial" w:eastAsia="Arial" w:hAnsi="Arial" w:cs="Arial"/>
+                <w:sz w:val="20"/>
+                <w:szCs w:val="20"/>
+              </w:rPr>
+              <w:t>Les notes de frais s’affichent dans l’ordre à partir de la plus récente</w:t>
+            </w:r>
+          </w:p>
+        </w:tc>
+      </w:tr>
+    </w:tbl>
+    <w:p>
+      <w:pPr>
+        <w:ind w:firstLine="0"/>
+        <w:rPr>
+          <w:rFonts w:ascii="Arial" w:eastAsia="Arial" w:hAnsi="Arial" w:cs="Arial"/>
+          <w:sz w:val="22"/>
+          <w:szCs w:val="22"/>
+        </w:rPr>
+      </w:pPr>
+    </w:p>
+    <w:tbl>
+      <w:tblPr>
+        <w:tblW w:w="9025" w:type="dxa"/>
+        <w:tblBorders>
+          <w:top w:val="nil"/>
+          <w:left w:val="nil"/>
+          <w:bottom w:val="nil"/>
+          <w:right w:val="nil"/>
+          <w:insideH w:val="nil"/>
+          <w:insideV w:val="nil"/>
+        </w:tblBorders>
+        <w:tblLayout w:type="fixed"/>
+        <w:tblLook w:val="0600" w:firstRow="0" w:lastRow="0" w:firstColumn="0" w:lastColumn="0" w:noHBand="1" w:noVBand="1"/>
+      </w:tblPr>
+      <w:tblGrid>
+        <w:gridCol w:w="1367"/>
+        <w:gridCol w:w="7658"/>
+      </w:tblGrid>
+      <w:tr>
+        <w:trPr>
+          <w:trHeight w:val="315"/>
+        </w:trPr>
+        <w:tc>
+          <w:tcPr>
+            <w:tcW w:w="9025" w:type="dxa"/>
+            <w:gridSpan w:val="2"/>
+            <w:tcBorders>
+              <w:top w:val="single" w:sz="6" w:space="0" w:color="FFFFFF"/>
+              <w:left w:val="single" w:sz="6" w:space="0" w:color="FFFFFF"/>
+              <w:bottom w:val="single" w:sz="6" w:space="0" w:color="FFFFFF"/>
+              <w:right w:val="single" w:sz="6" w:space="0" w:color="FFFFFF"/>
+            </w:tcBorders>
+            <w:shd w:val="clear" w:color="auto" w:fill="1155CC"/>
+            <w:tcMar>
+              <w:top w:w="40" w:type="dxa"/>
+              <w:left w:w="40" w:type="dxa"/>
+              <w:bottom w:w="40" w:type="dxa"/>
+              <w:right w:w="40" w:type="dxa"/>
+            </w:tcMar>
+            <w:vAlign w:val="center"/>
+          </w:tcPr>
+          <w:p>
+            <w:pPr>
+              <w:widowControl w:val="0"/>
+              <w:ind w:firstLine="0"/>
+              <w:jc w:val="center"/>
+              <w:rPr>
+                <w:rFonts w:ascii="Arial" w:eastAsia="Arial" w:hAnsi="Arial" w:cs="Arial"/>
+                <w:sz w:val="20"/>
+                <w:szCs w:val="20"/>
+              </w:rPr>
+            </w:pPr>
+            <w:r>
+              <w:rPr>
+                <w:rFonts w:ascii="Arial" w:eastAsia="Arial" w:hAnsi="Arial" w:cs="Arial"/>
+                <w:b/>
+                <w:color w:val="FFFFFF"/>
+                <w:sz w:val="22"/>
+                <w:szCs w:val="22"/>
+              </w:rPr>
+              <w:t>Scénario 1</w:t>
+            </w:r>
+            <w:r>
+              <w:rPr>
+                <w:rFonts w:ascii="Arial" w:eastAsia="Arial" w:hAnsi="Arial" w:cs="Arial"/>
+                <w:b/>
+                <w:color w:val="FFFFFF"/>
+                <w:sz w:val="22"/>
+                <w:szCs w:val="22"/>
+              </w:rPr>
+              <w:t>5</w:t>
+            </w:r>
+          </w:p>
+        </w:tc>
+      </w:tr>
+      <w:tr>
+        <w:trPr>
+          <w:trHeight w:val="315"/>
+        </w:trPr>
+        <w:tc>
+          <w:tcPr>
+            <w:tcW w:w="1367" w:type="dxa"/>
+            <w:tcBorders>
+              <w:top w:val="single" w:sz="6" w:space="0" w:color="FFFFFF"/>
+              <w:left w:val="single" w:sz="6" w:space="0" w:color="FFFFFF"/>
+              <w:bottom w:val="single" w:sz="6" w:space="0" w:color="FFFFFF"/>
+              <w:right w:val="single" w:sz="6" w:space="0" w:color="FFFFFF"/>
+            </w:tcBorders>
+            <w:shd w:val="clear" w:color="auto" w:fill="1155CC"/>
+            <w:tcMar>
+              <w:top w:w="40" w:type="dxa"/>
+              <w:left w:w="40" w:type="dxa"/>
+              <w:bottom w:w="40" w:type="dxa"/>
+              <w:right w:w="40" w:type="dxa"/>
+            </w:tcMar>
+            <w:vAlign w:val="center"/>
+          </w:tcPr>
+          <w:p>
+            <w:pPr>
+              <w:widowControl w:val="0"/>
+              <w:ind w:firstLine="0"/>
+              <w:jc w:val="center"/>
+              <w:rPr>
+                <w:rFonts w:ascii="Arial" w:eastAsia="Arial" w:hAnsi="Arial" w:cs="Arial"/>
+                <w:sz w:val="20"/>
+                <w:szCs w:val="20"/>
+              </w:rPr>
+            </w:pPr>
+            <w:proofErr w:type="spellStart"/>
+            <w:r>
+              <w:rPr>
+                <w:rFonts w:ascii="Arial" w:eastAsia="Arial" w:hAnsi="Arial" w:cs="Arial"/>
+                <w:b/>
+                <w:color w:val="FFFFFF"/>
+                <w:sz w:val="22"/>
+                <w:szCs w:val="22"/>
+              </w:rPr>
+              <w:t>Given</w:t>
+            </w:r>
+            <w:proofErr w:type="spellEnd"/>
+          </w:p>
+        </w:tc>
+        <w:tc>
+          <w:tcPr>
+            <w:tcW w:w="7658" w:type="dxa"/>
+            <w:tcBorders>
+              <w:top w:val="single" w:sz="6" w:space="0" w:color="FFFFFF"/>
+              <w:left w:val="single" w:sz="6" w:space="0" w:color="FFFFFF"/>
+              <w:bottom w:val="single" w:sz="6" w:space="0" w:color="1155CC"/>
+              <w:right w:val="single" w:sz="6" w:space="0" w:color="FFFFFF"/>
+            </w:tcBorders>
+            <w:shd w:val="clear" w:color="auto" w:fill="auto"/>
+            <w:tcMar>
+              <w:top w:w="40" w:type="dxa"/>
+              <w:left w:w="40" w:type="dxa"/>
+              <w:bottom w:w="40" w:type="dxa"/>
+              <w:right w:w="40" w:type="dxa"/>
+            </w:tcMar>
+            <w:vAlign w:val="center"/>
+          </w:tcPr>
+          <w:p>
+            <w:pPr>
+              <w:widowControl w:val="0"/>
+              <w:ind w:firstLine="0"/>
+              <w:jc w:val="left"/>
+              <w:rPr>
+                <w:rFonts w:ascii="Arial" w:eastAsia="Arial" w:hAnsi="Arial" w:cs="Arial"/>
+                <w:sz w:val="20"/>
+                <w:szCs w:val="20"/>
+              </w:rPr>
+            </w:pPr>
+          </w:p>
+        </w:tc>
+      </w:tr>
+      <w:tr>
+        <w:trPr>
+          <w:trHeight w:val="315"/>
+        </w:trPr>
+        <w:tc>
+          <w:tcPr>
+            <w:tcW w:w="1367" w:type="dxa"/>
+            <w:tcBorders>
+              <w:top w:val="single" w:sz="6" w:space="0" w:color="FFFFFF"/>
+              <w:left w:val="single" w:sz="6" w:space="0" w:color="FFFFFF"/>
+              <w:bottom w:val="single" w:sz="6" w:space="0" w:color="FFFFFF"/>
+              <w:right w:val="single" w:sz="6" w:space="0" w:color="FFFFFF"/>
+            </w:tcBorders>
+            <w:shd w:val="clear" w:color="auto" w:fill="1155CC"/>
+            <w:tcMar>
+              <w:top w:w="40" w:type="dxa"/>
+              <w:left w:w="40" w:type="dxa"/>
+              <w:bottom w:w="40" w:type="dxa"/>
+              <w:right w:w="40" w:type="dxa"/>
+            </w:tcMar>
+            <w:vAlign w:val="center"/>
+          </w:tcPr>
+          <w:p>
+            <w:pPr>
+              <w:widowControl w:val="0"/>
+              <w:ind w:firstLine="0"/>
+              <w:jc w:val="center"/>
+              <w:rPr>
+                <w:rFonts w:ascii="Arial" w:eastAsia="Arial" w:hAnsi="Arial" w:cs="Arial"/>
+                <w:sz w:val="20"/>
+                <w:szCs w:val="20"/>
+              </w:rPr>
+            </w:pPr>
+            <w:proofErr w:type="spellStart"/>
+            <w:r>
+              <w:rPr>
+                <w:rFonts w:ascii="Arial" w:eastAsia="Arial" w:hAnsi="Arial" w:cs="Arial"/>
+                <w:b/>
+                <w:color w:val="FFFFFF"/>
+                <w:sz w:val="22"/>
+                <w:szCs w:val="22"/>
+              </w:rPr>
+              <w:t>When</w:t>
+            </w:r>
+            <w:proofErr w:type="spellEnd"/>
+          </w:p>
+        </w:tc>
+        <w:tc>
+          <w:tcPr>
+            <w:tcW w:w="7658" w:type="dxa"/>
+            <w:tcBorders>
+              <w:top w:val="single" w:sz="6" w:space="0" w:color="1155CC"/>
+              <w:left w:val="single" w:sz="6" w:space="0" w:color="FFFFFF"/>
+              <w:bottom w:val="single" w:sz="6" w:space="0" w:color="1155CC"/>
+              <w:right w:val="single" w:sz="6" w:space="0" w:color="FFFFFF"/>
+            </w:tcBorders>
+            <w:shd w:val="clear" w:color="auto" w:fill="auto"/>
+            <w:tcMar>
+              <w:top w:w="40" w:type="dxa"/>
+              <w:left w:w="0" w:type="dxa"/>
+              <w:bottom w:w="40" w:type="dxa"/>
+              <w:right w:w="0" w:type="dxa"/>
+            </w:tcMar>
+            <w:vAlign w:val="center"/>
+          </w:tcPr>
+          <w:p>
+            <w:pPr>
+              <w:widowControl w:val="0"/>
+              <w:ind w:firstLine="0"/>
+              <w:jc w:val="left"/>
+              <w:rPr>
+                <w:rFonts w:ascii="Arial" w:eastAsia="Arial" w:hAnsi="Arial" w:cs="Arial"/>
+                <w:sz w:val="20"/>
+                <w:szCs w:val="20"/>
+              </w:rPr>
+            </w:pPr>
+          </w:p>
+        </w:tc>
+      </w:tr>
+      <w:tr>
+        <w:trPr>
+          <w:trHeight w:val="315"/>
+        </w:trPr>
+        <w:tc>
+          <w:tcPr>
+            <w:tcW w:w="1367" w:type="dxa"/>
+            <w:tcBorders>
+              <w:top w:val="single" w:sz="6" w:space="0" w:color="FFFFFF"/>
+              <w:left w:val="single" w:sz="6" w:space="0" w:color="FFFFFF"/>
+              <w:bottom w:val="single" w:sz="6" w:space="0" w:color="FFFFFF"/>
+              <w:right w:val="single" w:sz="6" w:space="0" w:color="FFFFFF"/>
+            </w:tcBorders>
+            <w:shd w:val="clear" w:color="auto" w:fill="1155CC"/>
+            <w:tcMar>
+              <w:top w:w="40" w:type="dxa"/>
+              <w:left w:w="40" w:type="dxa"/>
+              <w:bottom w:w="40" w:type="dxa"/>
+              <w:right w:w="40" w:type="dxa"/>
+            </w:tcMar>
+            <w:vAlign w:val="center"/>
+          </w:tcPr>
+          <w:p>
+            <w:pPr>
+              <w:widowControl w:val="0"/>
+              <w:ind w:firstLine="0"/>
+              <w:jc w:val="center"/>
+              <w:rPr>
+                <w:rFonts w:ascii="Arial" w:eastAsia="Arial" w:hAnsi="Arial" w:cs="Arial"/>
+                <w:sz w:val="20"/>
+                <w:szCs w:val="20"/>
+              </w:rPr>
+            </w:pPr>
+            <w:proofErr w:type="spellStart"/>
+            <w:r>
+              <w:rPr>
+                <w:rFonts w:ascii="Arial" w:eastAsia="Arial" w:hAnsi="Arial" w:cs="Arial"/>
+                <w:b/>
+                <w:color w:val="FFFFFF"/>
+                <w:sz w:val="22"/>
+                <w:szCs w:val="22"/>
+              </w:rPr>
+              <w:t>Then</w:t>
+            </w:r>
+            <w:proofErr w:type="spellEnd"/>
+          </w:p>
+        </w:tc>
+        <w:tc>
+          <w:tcPr>
+            <w:tcW w:w="7658" w:type="dxa"/>
+            <w:tcBorders>
+              <w:top w:val="single" w:sz="6" w:space="0" w:color="1155CC"/>
+              <w:left w:val="single" w:sz="6" w:space="0" w:color="FFFFFF"/>
+              <w:bottom w:val="single" w:sz="6" w:space="0" w:color="FFFFFF"/>
+              <w:right w:val="single" w:sz="6" w:space="0" w:color="FFFFFF"/>
+            </w:tcBorders>
+            <w:shd w:val="clear" w:color="auto" w:fill="auto"/>
+            <w:tcMar>
+              <w:top w:w="40" w:type="dxa"/>
+              <w:left w:w="40" w:type="dxa"/>
+              <w:bottom w:w="40" w:type="dxa"/>
+              <w:right w:w="40" w:type="dxa"/>
+            </w:tcMar>
+            <w:vAlign w:val="center"/>
+          </w:tcPr>
+          <w:p>
+            <w:pPr>
+              <w:widowControl w:val="0"/>
+              <w:ind w:firstLine="0"/>
+              <w:jc w:val="left"/>
+              <w:rPr>
+                <w:rFonts w:eastAsia="Arial"/>
+              </w:rPr>
+            </w:pPr>
+          </w:p>
+        </w:tc>
+      </w:tr>
+    </w:tbl>
     <w:p>
       <w:pPr>
         <w:ind w:firstLine="0"/>
@@ -4558,6 +6092,7 @@
   <w:style w:type="paragraph" w:default="1" w:styleId="Normal">
     <w:name w:val="Normal"/>
     <w:qFormat/>
+    <w:rsid w:val="00E94A99"/>
   </w:style>
   <w:style w:type="paragraph" w:styleId="Titre1">
     <w:name w:val="heading 1"/>

</xml_diff>